<commit_message>
update R and packages
</commit_message>
<xml_diff>
--- a/manuscript/ziehr_2023_mcti_supplement.docx
+++ b/manuscript/ziehr_2023_mcti_supplement.docx
@@ -1621,11 +1621,11 @@
     <w:next w:val="BodyText"/>
     <w:uiPriority w:val="9"/>
     <w:qFormat/>
-    <w:rsid w:val="002A7FF0"/>
+    <w:rsid w:val="000E081E"/>
     <w:pPr>
       <w:keepNext/>
       <w:keepLines/>
-      <w:spacing w:after="240"/>
+      <w:spacing w:after="240" w:before="360"/>
       <w:outlineLvl w:val="0"/>
     </w:pPr>
     <w:rPr>
@@ -1643,11 +1643,11 @@
     <w:uiPriority w:val="9"/>
     <w:unhideWhenUsed/>
     <w:qFormat/>
-    <w:rsid w:val="002A7FF0"/>
+    <w:rsid w:val="000E081E"/>
     <w:pPr>
       <w:keepNext/>
       <w:keepLines/>
-      <w:spacing w:after="240"/>
+      <w:spacing w:after="120"/>
       <w:outlineLvl w:val="1"/>
     </w:pPr>
     <w:rPr>
@@ -1664,11 +1664,11 @@
     <w:uiPriority w:val="9"/>
     <w:unhideWhenUsed/>
     <w:qFormat/>
-    <w:rsid w:val="002A7FF0"/>
+    <w:rsid w:val="000E081E"/>
     <w:pPr>
       <w:keepNext/>
       <w:keepLines/>
-      <w:spacing w:after="240"/>
+      <w:spacing w:after="0"/>
       <w:outlineLvl w:val="2"/>
     </w:pPr>
     <w:rPr>

</xml_diff>

<commit_message>
updates in response to co-author feedback
</commit_message>
<xml_diff>
--- a/manuscript/ziehr_2023_mcti_supplement.docx
+++ b/manuscript/ziehr_2023_mcti_supplement.docx
@@ -140,6 +140,66 @@
         <w:t xml:space="preserve"> </w:t>
       </w:r>
       <w:r>
+        <w:t xml:space="preserve">Fei</w:t>
+      </w:r>
+      <w:r>
+        <w:t xml:space="preserve"> </w:t>
+      </w:r>
+      <w:r>
+        <w:t xml:space="preserve">Li</w:t>
+      </w:r>
+      <w:r>
+        <w:rPr>
+          <w:vertAlign w:val="superscript"/>
+        </w:rPr>
+        <w:t xml:space="preserve">1</w:t>
+      </w:r>
+      <w:r>
+        <w:rPr>
+          <w:vertAlign w:val="superscript"/>
+        </w:rPr>
+        <w:t xml:space="preserve">,</w:t>
+      </w:r>
+      <w:r>
+        <w:rPr>
+          <w:vertAlign w:val="superscript"/>
+        </w:rPr>
+        <w:t xml:space="preserve">3</w:t>
+      </w:r>
+      <w:r>
+        <w:t xml:space="preserve">,</w:t>
+      </w:r>
+      <w:r>
+        <w:t xml:space="preserve"> </w:t>
+      </w:r>
+      <w:r>
+        <w:t xml:space="preserve">K.</w:t>
+      </w:r>
+      <w:r>
+        <w:t xml:space="preserve"> </w:t>
+      </w:r>
+      <w:r>
+        <w:t xml:space="preserve">Mark</w:t>
+      </w:r>
+      <w:r>
+        <w:t xml:space="preserve"> </w:t>
+      </w:r>
+      <w:r>
+        <w:t xml:space="preserve">Parnell</w:t>
+      </w:r>
+      <w:r>
+        <w:rPr>
+          <w:vertAlign w:val="superscript"/>
+        </w:rPr>
+        <w:t xml:space="preserve">4</w:t>
+      </w:r>
+      <w:r>
+        <w:t xml:space="preserve">,</w:t>
+      </w:r>
+      <w:r>
+        <w:t xml:space="preserve"> </w:t>
+      </w:r>
+      <w:r>
         <w:t xml:space="preserve">Nathan</w:t>
       </w:r>
       <w:r>
@@ -158,12 +218,24 @@
         <w:rPr>
           <w:vertAlign w:val="superscript"/>
         </w:rPr>
-        <w:t xml:space="preserve">4</w:t>
-      </w:r>
-      <w:r>
+        <w:t xml:space="preserve">5</w:t>
+      </w:r>
+      <w:r>
+        <w:rPr>
+          <w:vertAlign w:val="superscript"/>
+        </w:rPr>
         <w:t xml:space="preserve">,</w:t>
       </w:r>
       <w:r>
+        <w:rPr>
+          <w:vertAlign w:val="superscript"/>
+        </w:rPr>
+        <w:t xml:space="preserve">6</w:t>
+      </w:r>
+      <w:r>
+        <w:t xml:space="preserve">,</w:t>
+      </w:r>
+      <w:r>
         <w:t xml:space="preserve"> </w:t>
       </w:r>
       <w:r>
@@ -173,40 +245,346 @@
         <w:t xml:space="preserve"> </w:t>
       </w:r>
       <w:r>
+        <w:t xml:space="preserve">J.</w:t>
+      </w:r>
+      <w:r>
+        <w:t xml:space="preserve"> </w:t>
+      </w:r>
+      <w:r>
         <w:t xml:space="preserve">Leahy</w:t>
       </w:r>
       <w:r>
         <w:rPr>
           <w:vertAlign w:val="superscript"/>
         </w:rPr>
+        <w:t xml:space="preserve">1</w:t>
+      </w:r>
+      <w:r>
+        <w:t xml:space="preserve">,</w:t>
+      </w:r>
+      <w:r>
+        <w:t xml:space="preserve"> </w:t>
+      </w:r>
+      <w:r>
+        <w:t xml:space="preserve">Christelle</w:t>
+      </w:r>
+      <w:r>
+        <w:t xml:space="preserve"> </w:t>
+      </w:r>
+      <w:r>
+        <w:t xml:space="preserve">Guillermier</w:t>
+      </w:r>
+      <w:r>
+        <w:rPr>
+          <w:vertAlign w:val="superscript"/>
+        </w:rPr>
+        <w:t xml:space="preserve">1</w:t>
+      </w:r>
+      <w:r>
+        <w:rPr>
+          <w:vertAlign w:val="superscript"/>
+        </w:rPr>
+        <w:t xml:space="preserve">,</w:t>
+      </w:r>
+      <w:r>
+        <w:rPr>
+          <w:vertAlign w:val="superscript"/>
+        </w:rPr>
+        <w:t xml:space="preserve">3</w:t>
+      </w:r>
+      <w:r>
+        <w:t xml:space="preserve">,</w:t>
+      </w:r>
+      <w:r>
+        <w:t xml:space="preserve"> </w:t>
+      </w:r>
+      <w:r>
+        <w:t xml:space="preserve">Jack</w:t>
+      </w:r>
+      <w:r>
+        <w:t xml:space="preserve"> </w:t>
+      </w:r>
+      <w:r>
+        <w:t xml:space="preserve">Varon</w:t>
+      </w:r>
+      <w:r>
+        <w:rPr>
+          <w:vertAlign w:val="superscript"/>
+        </w:rPr>
+        <w:t xml:space="preserve">1</w:t>
+      </w:r>
+      <w:r>
+        <w:rPr>
+          <w:vertAlign w:val="superscript"/>
+        </w:rPr>
+        <w:t xml:space="preserve">,</w:t>
+      </w:r>
+      <w:r>
+        <w:rPr>
+          <w:vertAlign w:val="superscript"/>
+        </w:rPr>
+        <w:t xml:space="preserve">3</w:t>
+      </w:r>
+      <w:r>
+        <w:t xml:space="preserve">,</w:t>
+      </w:r>
+      <w:r>
+        <w:t xml:space="preserve"> </w:t>
+      </w:r>
+      <w:r>
+        <w:t xml:space="preserve">Rebecca</w:t>
+      </w:r>
+      <w:r>
+        <w:t xml:space="preserve"> </w:t>
+      </w:r>
+      <w:r>
+        <w:t xml:space="preserve">M.</w:t>
+      </w:r>
+      <w:r>
+        <w:t xml:space="preserve"> </w:t>
+      </w:r>
+      <w:r>
+        <w:t xml:space="preserve">Baron</w:t>
+      </w:r>
+      <w:r>
+        <w:rPr>
+          <w:vertAlign w:val="superscript"/>
+        </w:rPr>
+        <w:t xml:space="preserve">1</w:t>
+      </w:r>
+      <w:r>
+        <w:rPr>
+          <w:vertAlign w:val="superscript"/>
+        </w:rPr>
+        <w:t xml:space="preserve">,</w:t>
+      </w:r>
+      <w:r>
+        <w:rPr>
+          <w:vertAlign w:val="superscript"/>
+        </w:rPr>
+        <w:t xml:space="preserve">3</w:t>
+      </w:r>
+      <w:r>
+        <w:t xml:space="preserve">,</w:t>
+      </w:r>
+      <w:r>
+        <w:t xml:space="preserve"> </w:t>
+      </w:r>
+      <w:r>
+        <w:t xml:space="preserve">Bradley</w:t>
+      </w:r>
+      <w:r>
+        <w:t xml:space="preserve"> </w:t>
+      </w:r>
+      <w:r>
+        <w:t xml:space="preserve">A.</w:t>
+      </w:r>
+      <w:r>
+        <w:t xml:space="preserve"> </w:t>
+      </w:r>
+      <w:r>
+        <w:t xml:space="preserve">Maron</w:t>
+      </w:r>
+      <w:r>
+        <w:rPr>
+          <w:vertAlign w:val="superscript"/>
+        </w:rPr>
+        <w:t xml:space="preserve">7</w:t>
+      </w:r>
+      <w:r>
+        <w:rPr>
+          <w:vertAlign w:val="superscript"/>
+        </w:rPr>
+        <w:t xml:space="preserve">,</w:t>
+      </w:r>
+      <w:r>
+        <w:rPr>
+          <w:vertAlign w:val="superscript"/>
+        </w:rPr>
+        <w:t xml:space="preserve">8</w:t>
+      </w:r>
+      <w:r>
+        <w:t xml:space="preserve">,</w:t>
+      </w:r>
+      <w:r>
+        <w:t xml:space="preserve"> </w:t>
+      </w:r>
+      <w:r>
+        <w:t xml:space="preserve">Nancy</w:t>
+      </w:r>
+      <w:r>
+        <w:t xml:space="preserve"> </w:t>
+      </w:r>
+      <w:r>
+        <w:t xml:space="preserve">J.</w:t>
+      </w:r>
+      <w:r>
+        <w:t xml:space="preserve"> </w:t>
+      </w:r>
+      <w:r>
+        <w:t xml:space="preserve">Philp</w:t>
+      </w:r>
+      <w:r>
+        <w:rPr>
+          <w:vertAlign w:val="superscript"/>
+        </w:rPr>
+        <w:t xml:space="preserve">9</w:t>
+      </w:r>
+      <w:r>
+        <w:t xml:space="preserve">,</w:t>
+      </w:r>
+      <w:r>
+        <w:t xml:space="preserve"> </w:t>
+      </w:r>
+      <w:r>
+        <w:t xml:space="preserve">Lida</w:t>
+      </w:r>
+      <w:r>
+        <w:t xml:space="preserve"> </w:t>
+      </w:r>
+      <w:r>
+        <w:t xml:space="preserve">P.</w:t>
+      </w:r>
+      <w:r>
+        <w:t xml:space="preserve"> </w:t>
+      </w:r>
+      <w:r>
+        <w:t xml:space="preserve">Hariri</w:t>
+      </w:r>
+      <w:r>
+        <w:rPr>
+          <w:vertAlign w:val="superscript"/>
+        </w:rPr>
+        <w:t xml:space="preserve">3</w:t>
+      </w:r>
+      <w:r>
+        <w:rPr>
+          <w:vertAlign w:val="superscript"/>
+        </w:rPr>
+        <w:t xml:space="preserve">,</w:t>
+      </w:r>
+      <w:r>
+        <w:rPr>
+          <w:vertAlign w:val="superscript"/>
+        </w:rPr>
+        <w:t xml:space="preserve">10</w:t>
+      </w:r>
+      <w:r>
+        <w:t xml:space="preserve">,</w:t>
+      </w:r>
+      <w:r>
+        <w:t xml:space="preserve"> </w:t>
+      </w:r>
+      <w:r>
+        <w:t xml:space="preserve">Edy</w:t>
+      </w:r>
+      <w:r>
+        <w:t xml:space="preserve"> </w:t>
+      </w:r>
+      <w:r>
+        <w:t xml:space="preserve">Y.</w:t>
+      </w:r>
+      <w:r>
+        <w:t xml:space="preserve"> </w:t>
+      </w:r>
+      <w:r>
+        <w:t xml:space="preserve">Kim</w:t>
+      </w:r>
+      <w:r>
+        <w:rPr>
+          <w:vertAlign w:val="superscript"/>
+        </w:rPr>
+        <w:t xml:space="preserve">1</w:t>
+      </w:r>
+      <w:r>
+        <w:rPr>
+          <w:vertAlign w:val="superscript"/>
+        </w:rPr>
+        <w:t xml:space="preserve">,</w:t>
+      </w:r>
+      <w:r>
+        <w:rPr>
+          <w:vertAlign w:val="superscript"/>
+        </w:rPr>
+        <w:t xml:space="preserve">3</w:t>
+      </w:r>
+      <w:r>
+        <w:t xml:space="preserve">,</w:t>
+      </w:r>
+      <w:r>
+        <w:t xml:space="preserve"> </w:t>
+      </w:r>
+      <w:r>
+        <w:t xml:space="preserve">Matthew</w:t>
+      </w:r>
+      <w:r>
+        <w:t xml:space="preserve"> </w:t>
+      </w:r>
+      <w:r>
+        <w:t xml:space="preserve">L.</w:t>
+      </w:r>
+      <w:r>
+        <w:t xml:space="preserve"> </w:t>
+      </w:r>
+      <w:r>
+        <w:t xml:space="preserve">Steinhauser</w:t>
+      </w:r>
+      <w:r>
+        <w:rPr>
+          <w:vertAlign w:val="superscript"/>
+        </w:rPr>
+        <w:t xml:space="preserve">11</w:t>
+      </w:r>
+      <w:r>
+        <w:rPr>
+          <w:vertAlign w:val="superscript"/>
+        </w:rPr>
+        <w:t xml:space="preserve">,</w:t>
+      </w:r>
+      <w:r>
+        <w:rPr>
+          <w:vertAlign w:val="superscript"/>
+        </w:rPr>
+        <w:t xml:space="preserve">12</w:t>
+      </w:r>
+      <w:r>
+        <w:t xml:space="preserve">,</w:t>
+      </w:r>
+      <w:r>
+        <w:t xml:space="preserve"> </w:t>
+      </w:r>
+      <w:r>
+        <w:t xml:space="preserve">Rachel</w:t>
+      </w:r>
+      <w:r>
+        <w:t xml:space="preserve"> </w:t>
+      </w:r>
+      <w:r>
+        <w:t xml:space="preserve">S.</w:t>
+      </w:r>
+      <w:r>
+        <w:t xml:space="preserve"> </w:t>
+      </w:r>
+      <w:r>
+        <w:t xml:space="preserve">Knipe</w:t>
+      </w:r>
+      <w:r>
+        <w:rPr>
+          <w:vertAlign w:val="superscript"/>
+        </w:rPr>
         <w:t xml:space="preserve">2</w:t>
       </w:r>
       <w:r>
+        <w:rPr>
+          <w:vertAlign w:val="superscript"/>
+        </w:rPr>
         <w:t xml:space="preserve">,</w:t>
       </w:r>
       <w:r>
-        <w:t xml:space="preserve"> </w:t>
-      </w:r>
-      <w:r>
-        <w:t xml:space="preserve">K.</w:t>
-      </w:r>
-      <w:r>
-        <w:t xml:space="preserve"> </w:t>
-      </w:r>
-      <w:r>
-        <w:t xml:space="preserve">Mark</w:t>
-      </w:r>
-      <w:r>
-        <w:t xml:space="preserve"> </w:t>
-      </w:r>
-      <w:r>
-        <w:t xml:space="preserve">Parnell</w:t>
-      </w:r>
-      <w:r>
         <w:rPr>
           <w:vertAlign w:val="superscript"/>
         </w:rPr>
-        <w:t xml:space="preserve">5</w:t>
+        <w:t xml:space="preserve">3</w:t>
       </w:r>
       <w:r>
         <w:t xml:space="preserve">,</w:t>
@@ -215,19 +593,19 @@
         <w:t xml:space="preserve"> </w:t>
       </w:r>
       <w:r>
-        <w:t xml:space="preserve">Jack</w:t>
-      </w:r>
-      <w:r>
-        <w:t xml:space="preserve"> </w:t>
-      </w:r>
-      <w:r>
-        <w:t xml:space="preserve">Varon</w:t>
+        <w:t xml:space="preserve">Jared</w:t>
+      </w:r>
+      <w:r>
+        <w:t xml:space="preserve"> </w:t>
+      </w:r>
+      <w:r>
+        <w:t xml:space="preserve">Rutter</w:t>
       </w:r>
       <w:r>
         <w:rPr>
           <w:vertAlign w:val="superscript"/>
         </w:rPr>
-        <w:t xml:space="preserve">2</w:t>
+        <w:t xml:space="preserve">6</w:t>
       </w:r>
       <w:r>
         <w:rPr>
@@ -239,7 +617,7 @@
         <w:rPr>
           <w:vertAlign w:val="superscript"/>
         </w:rPr>
-        <w:t xml:space="preserve">3</w:t>
+        <w:t xml:space="preserve">13</w:t>
       </w:r>
       <w:r>
         <w:t xml:space="preserve">,</w:t>
@@ -248,7 +626,13 @@
         <w:t xml:space="preserve"> </w:t>
       </w:r>
       <w:r>
-        <w:t xml:space="preserve">Rebecca</w:t>
+        <w:t xml:space="preserve">and</w:t>
+      </w:r>
+      <w:r>
+        <w:t xml:space="preserve"> </w:t>
+      </w:r>
+      <w:r>
+        <w:t xml:space="preserve">William</w:t>
       </w:r>
       <w:r>
         <w:t xml:space="preserve"> </w:t>
@@ -260,235 +644,13 @@
         <w:t xml:space="preserve"> </w:t>
       </w:r>
       <w:r>
-        <w:t xml:space="preserve">Baron</w:t>
+        <w:t xml:space="preserve">Oldham</w:t>
       </w:r>
       <w:r>
         <w:rPr>
           <w:vertAlign w:val="superscript"/>
         </w:rPr>
-        <w:t xml:space="preserve">2</w:t>
-      </w:r>
-      <w:r>
-        <w:rPr>
-          <w:vertAlign w:val="superscript"/>
-        </w:rPr>
-        <w:t xml:space="preserve">,</w:t>
-      </w:r>
-      <w:r>
-        <w:rPr>
-          <w:vertAlign w:val="superscript"/>
-        </w:rPr>
-        <w:t xml:space="preserve">3</w:t>
-      </w:r>
-      <w:r>
-        <w:t xml:space="preserve">,</w:t>
-      </w:r>
-      <w:r>
-        <w:t xml:space="preserve"> </w:t>
-      </w:r>
-      <w:r>
-        <w:t xml:space="preserve">Nancy</w:t>
-      </w:r>
-      <w:r>
-        <w:t xml:space="preserve"> </w:t>
-      </w:r>
-      <w:r>
-        <w:t xml:space="preserve">J.</w:t>
-      </w:r>
-      <w:r>
-        <w:t xml:space="preserve"> </w:t>
-      </w:r>
-      <w:r>
-        <w:t xml:space="preserve">Philp</w:t>
-      </w:r>
-      <w:r>
-        <w:rPr>
-          <w:vertAlign w:val="superscript"/>
-        </w:rPr>
-        <w:t xml:space="preserve">6</w:t>
-      </w:r>
-      <w:r>
-        <w:t xml:space="preserve">,</w:t>
-      </w:r>
-      <w:r>
-        <w:t xml:space="preserve"> </w:t>
-      </w:r>
-      <w:r>
-        <w:t xml:space="preserve">Lida</w:t>
-      </w:r>
-      <w:r>
-        <w:t xml:space="preserve"> </w:t>
-      </w:r>
-      <w:r>
-        <w:t xml:space="preserve">P.</w:t>
-      </w:r>
-      <w:r>
-        <w:t xml:space="preserve"> </w:t>
-      </w:r>
-      <w:r>
-        <w:t xml:space="preserve">Hariri</w:t>
-      </w:r>
-      <w:r>
-        <w:rPr>
-          <w:vertAlign w:val="superscript"/>
-        </w:rPr>
-        <w:t xml:space="preserve">3</w:t>
-      </w:r>
-      <w:r>
-        <w:rPr>
-          <w:vertAlign w:val="superscript"/>
-        </w:rPr>
-        <w:t xml:space="preserve">,</w:t>
-      </w:r>
-      <w:r>
-        <w:rPr>
-          <w:vertAlign w:val="superscript"/>
-        </w:rPr>
-        <w:t xml:space="preserve">7</w:t>
-      </w:r>
-      <w:r>
-        <w:t xml:space="preserve">,</w:t>
-      </w:r>
-      <w:r>
-        <w:t xml:space="preserve"> </w:t>
-      </w:r>
-      <w:r>
-        <w:t xml:space="preserve">Edy</w:t>
-      </w:r>
-      <w:r>
-        <w:t xml:space="preserve"> </w:t>
-      </w:r>
-      <w:r>
-        <w:t xml:space="preserve">Y.</w:t>
-      </w:r>
-      <w:r>
-        <w:t xml:space="preserve"> </w:t>
-      </w:r>
-      <w:r>
-        <w:t xml:space="preserve">Kim</w:t>
-      </w:r>
-      <w:r>
-        <w:rPr>
-          <w:vertAlign w:val="superscript"/>
-        </w:rPr>
-        <w:t xml:space="preserve">2</w:t>
-      </w:r>
-      <w:r>
-        <w:rPr>
-          <w:vertAlign w:val="superscript"/>
-        </w:rPr>
-        <w:t xml:space="preserve">,</w:t>
-      </w:r>
-      <w:r>
-        <w:rPr>
-          <w:vertAlign w:val="superscript"/>
-        </w:rPr>
-        <w:t xml:space="preserve">3</w:t>
-      </w:r>
-      <w:r>
-        <w:t xml:space="preserve">,</w:t>
-      </w:r>
-      <w:r>
-        <w:t xml:space="preserve"> </w:t>
-      </w:r>
-      <w:r>
-        <w:t xml:space="preserve">Rachel</w:t>
-      </w:r>
-      <w:r>
-        <w:t xml:space="preserve"> </w:t>
-      </w:r>
-      <w:r>
-        <w:t xml:space="preserve">S.</w:t>
-      </w:r>
-      <w:r>
-        <w:t xml:space="preserve"> </w:t>
-      </w:r>
-      <w:r>
-        <w:t xml:space="preserve">Knipe</w:t>
-      </w:r>
-      <w:r>
-        <w:rPr>
-          <w:vertAlign w:val="superscript"/>
-        </w:rPr>
         <w:t xml:space="preserve">1</w:t>
-      </w:r>
-      <w:r>
-        <w:rPr>
-          <w:vertAlign w:val="superscript"/>
-        </w:rPr>
-        <w:t xml:space="preserve">,</w:t>
-      </w:r>
-      <w:r>
-        <w:rPr>
-          <w:vertAlign w:val="superscript"/>
-        </w:rPr>
-        <w:t xml:space="preserve">3</w:t>
-      </w:r>
-      <w:r>
-        <w:t xml:space="preserve">,</w:t>
-      </w:r>
-      <w:r>
-        <w:t xml:space="preserve"> </w:t>
-      </w:r>
-      <w:r>
-        <w:t xml:space="preserve">Jared</w:t>
-      </w:r>
-      <w:r>
-        <w:t xml:space="preserve"> </w:t>
-      </w:r>
-      <w:r>
-        <w:t xml:space="preserve">Rutter</w:t>
-      </w:r>
-      <w:r>
-        <w:rPr>
-          <w:vertAlign w:val="superscript"/>
-        </w:rPr>
-        <w:t xml:space="preserve">8</w:t>
-      </w:r>
-      <w:r>
-        <w:rPr>
-          <w:vertAlign w:val="superscript"/>
-        </w:rPr>
-        <w:t xml:space="preserve">,</w:t>
-      </w:r>
-      <w:r>
-        <w:rPr>
-          <w:vertAlign w:val="superscript"/>
-        </w:rPr>
-        <w:t xml:space="preserve">9</w:t>
-      </w:r>
-      <w:r>
-        <w:t xml:space="preserve">,</w:t>
-      </w:r>
-      <w:r>
-        <w:t xml:space="preserve"> </w:t>
-      </w:r>
-      <w:r>
-        <w:t xml:space="preserve">and</w:t>
-      </w:r>
-      <w:r>
-        <w:t xml:space="preserve"> </w:t>
-      </w:r>
-      <w:r>
-        <w:t xml:space="preserve">William</w:t>
-      </w:r>
-      <w:r>
-        <w:t xml:space="preserve"> </w:t>
-      </w:r>
-      <w:r>
-        <w:t xml:space="preserve">M.</w:t>
-      </w:r>
-      <w:r>
-        <w:t xml:space="preserve"> </w:t>
-      </w:r>
-      <w:r>
-        <w:t xml:space="preserve">Oldham</w:t>
-      </w:r>
-      <w:r>
-        <w:rPr>
-          <w:vertAlign w:val="superscript"/>
-        </w:rPr>
-        <w:t xml:space="preserve">2</w:t>
       </w:r>
       <w:r>
         <w:rPr>
@@ -529,6 +691,21 @@
         <w:t xml:space="preserve"> </w:t>
       </w:r>
       <w:r>
+        <w:t xml:space="preserve">Department of Medicine, Brigham and Women’s Hospital, Boston, MA</w:t>
+      </w:r>
+      <w:r>
+        <w:br/>
+      </w:r>
+      <w:r>
+        <w:rPr>
+          <w:vertAlign w:val="superscript"/>
+        </w:rPr>
+        <w:t xml:space="preserve">2</w:t>
+      </w:r>
+      <w:r>
+        <w:t xml:space="preserve"> </w:t>
+      </w:r>
+      <w:r>
         <w:t xml:space="preserve">Department of Medicine, Massachusetts General Hospital, Boston, MA</w:t>
       </w:r>
       <w:r>
@@ -538,13 +715,13 @@
         <w:rPr>
           <w:vertAlign w:val="superscript"/>
         </w:rPr>
-        <w:t xml:space="preserve">2</w:t>
-      </w:r>
-      <w:r>
-        <w:t xml:space="preserve"> </w:t>
-      </w:r>
-      <w:r>
-        <w:t xml:space="preserve">Department of Medicine, Brigham and Women’s Hospital and Harvard Medical School, Boston, MA</w:t>
+        <w:t xml:space="preserve">3</w:t>
+      </w:r>
+      <w:r>
+        <w:t xml:space="preserve"> </w:t>
+      </w:r>
+      <w:r>
+        <w:t xml:space="preserve">Department of Medicine, Harvard Medical School, Boston, MA</w:t>
       </w:r>
       <w:r>
         <w:br/>
@@ -553,13 +730,13 @@
         <w:rPr>
           <w:vertAlign w:val="superscript"/>
         </w:rPr>
-        <w:t xml:space="preserve">3</w:t>
-      </w:r>
-      <w:r>
-        <w:t xml:space="preserve"> </w:t>
-      </w:r>
-      <w:r>
-        <w:t xml:space="preserve">Department of Medicine, Harvard Medical School, Boston, MA</w:t>
+        <w:t xml:space="preserve">4</w:t>
+      </w:r>
+      <w:r>
+        <w:t xml:space="preserve"> </w:t>
+      </w:r>
+      <w:r>
+        <w:t xml:space="preserve">Vettore Biosciences, San Francisco, CA</w:t>
       </w:r>
       <w:r>
         <w:br/>
@@ -568,7 +745,7 @@
         <w:rPr>
           <w:vertAlign w:val="superscript"/>
         </w:rPr>
-        <w:t xml:space="preserve">4</w:t>
+        <w:t xml:space="preserve">5</w:t>
       </w:r>
       <w:r>
         <w:t xml:space="preserve"> </w:t>
@@ -583,13 +760,13 @@
         <w:rPr>
           <w:vertAlign w:val="superscript"/>
         </w:rPr>
-        <w:t xml:space="preserve">5</w:t>
-      </w:r>
-      <w:r>
-        <w:t xml:space="preserve"> </w:t>
-      </w:r>
-      <w:r>
-        <w:t xml:space="preserve">Vettore Biosciences, San Francisco, CA</w:t>
+        <w:t xml:space="preserve">6</w:t>
+      </w:r>
+      <w:r>
+        <w:t xml:space="preserve"> </w:t>
+      </w:r>
+      <w:r>
+        <w:t xml:space="preserve">Department of Biochemistry, University of Utah, Salt Lake City, UT</w:t>
       </w:r>
       <w:r>
         <w:br/>
@@ -598,7 +775,37 @@
         <w:rPr>
           <w:vertAlign w:val="superscript"/>
         </w:rPr>
-        <w:t xml:space="preserve">6</w:t>
+        <w:t xml:space="preserve">7</w:t>
+      </w:r>
+      <w:r>
+        <w:t xml:space="preserve"> </w:t>
+      </w:r>
+      <w:r>
+        <w:t xml:space="preserve">Department of Medicine, University of Maryland School of Medicine, Baltimore, MD</w:t>
+      </w:r>
+      <w:r>
+        <w:br/>
+      </w:r>
+      <w:r>
+        <w:rPr>
+          <w:vertAlign w:val="superscript"/>
+        </w:rPr>
+        <w:t xml:space="preserve">8</w:t>
+      </w:r>
+      <w:r>
+        <w:t xml:space="preserve"> </w:t>
+      </w:r>
+      <w:r>
+        <w:t xml:space="preserve">University of Maryland Institute for Health Computing, Bethesda, MD</w:t>
+      </w:r>
+      <w:r>
+        <w:br/>
+      </w:r>
+      <w:r>
+        <w:rPr>
+          <w:vertAlign w:val="superscript"/>
+        </w:rPr>
+        <w:t xml:space="preserve">9</w:t>
       </w:r>
       <w:r>
         <w:t xml:space="preserve"> </w:t>
@@ -613,7 +820,7 @@
         <w:rPr>
           <w:vertAlign w:val="superscript"/>
         </w:rPr>
-        <w:t xml:space="preserve">7</w:t>
+        <w:t xml:space="preserve">10</w:t>
       </w:r>
       <w:r>
         <w:t xml:space="preserve"> </w:t>
@@ -628,13 +835,13 @@
         <w:rPr>
           <w:vertAlign w:val="superscript"/>
         </w:rPr>
-        <w:t xml:space="preserve">8</w:t>
-      </w:r>
-      <w:r>
-        <w:t xml:space="preserve"> </w:t>
-      </w:r>
-      <w:r>
-        <w:t xml:space="preserve">Department of Biochemistry, University of Utah, Salt Lake City, UT</w:t>
+        <w:t xml:space="preserve">11</w:t>
+      </w:r>
+      <w:r>
+        <w:t xml:space="preserve"> </w:t>
+      </w:r>
+      <w:r>
+        <w:t xml:space="preserve">Aging Institute, University of Pittsburgh, Pittsburgh, PA</w:t>
       </w:r>
       <w:r>
         <w:br/>
@@ -643,7 +850,22 @@
         <w:rPr>
           <w:vertAlign w:val="superscript"/>
         </w:rPr>
-        <w:t xml:space="preserve">9</w:t>
+        <w:t xml:space="preserve">12</w:t>
+      </w:r>
+      <w:r>
+        <w:t xml:space="preserve"> </w:t>
+      </w:r>
+      <w:r>
+        <w:t xml:space="preserve">UPMC Heart and Vascular Institute, UPMC Presbyterian, Pittsburgh, PA</w:t>
+      </w:r>
+      <w:r>
+        <w:br/>
+      </w:r>
+      <w:r>
+        <w:rPr>
+          <w:vertAlign w:val="superscript"/>
+        </w:rPr>
+        <w:t xml:space="preserve">13</w:t>
       </w:r>
       <w:r>
         <w:t xml:space="preserve"> </w:t>
@@ -4800,7 +5022,7 @@
         <w:pStyle w:val="FirstParagraph"/>
       </w:pPr>
       <w:r>
-        <w:t xml:space="preserve">Recombinant human TGF-β1 was purchased commercially , dissolved in 10 mM citric acid, pH 3.0, filtered, and diluted to 10 μg/mL in PBS with 0.1% BSA prior to aliquoting and storing at -80 °C. AZD3965 (100 nM; Medkoo) and AR-C155858 (200 nM; Tocris) were purchased from commercial vendors. VB124 (10 μM) was a gift from Vettore, LLC. The drugs were prepared in DMSO and used at the indicated doses unless otherwise indicated. These doses were chosen based on prior reports and their target affinities.</w:t>
+        <w:t xml:space="preserve">Recombinant human TGFβ was purchased commercially , dissolved in 10 mM citric acid, pH 3.0, filtered, and diluted to 10 μg/mL in PBS with 0.1% BSA prior to aliquoting and storing at -80 °C. AZD3965 (100 nM; Medkoo) and AR-C155858 (200 nM; Tocris) were purchased from commercial vendors. VB124 (10 μM) was a gift from Vettore, LLC. The drugs were prepared in DMSO and used at the indicated doses unless otherwise indicated. These doses were chosen based on prior reports and their target affinities.</w:t>
       </w:r>
     </w:p>
     <w:bookmarkEnd w:id="22"/>
@@ -4974,7 +5196,7 @@
         <w:t xml:space="preserve"> </w:t>
       </w:r>
       <w:r>
-        <w:t xml:space="preserve">using recombinant human TGF-β1 (2 ng/mL) (Peprotech) for 48 h following 24 h serum starvation unless otherwise indicated.</w:t>
+        <w:t xml:space="preserve">using recombinant human TGFβ (2 ng/mL) (Peprotech) for 48 h following 24 h serum starvation unless otherwise indicated.</w:t>
       </w:r>
     </w:p>
     <w:bookmarkEnd w:id="25"/>
@@ -5983,13 +6205,7 @@
         <w:t xml:space="preserve">1</w:t>
       </w:r>
       <w:r>
-        <w:t xml:space="preserve">H ratios, respectively, using an open source plugin to ImageJ, OpenMIMS 3.0 (github.com/BWHCNI/OpenMIMS).</w:t>
-      </w:r>
-      <w:r>
-        <w:t xml:space="preserve"> </w:t>
-      </w:r>
-      <w:r>
-        <w:t xml:space="preserve">Ratio images are presented visually as hue saturation intensity images, with the blue lower bound of the scale set to the natural background ratio and the red upper bound of the scale set such that within tissue labeling differences are visually apparent. Changes to the scaling modify the visual appearance but not affect the quantitative data. Quantification of isotopic enrichment was based on a pixel ratio analysis of several MIMS images acquired per animal. Specifically, image masks were generated by Otsu thresholding the</w:t>
+        <w:t xml:space="preserve">H ratios, respectively, using an open source plugin to ImageJ, OpenMIMS 3.0 (github.com/BWHCNI/OpenMIMS). Ratio images are presented visually as hue saturation intensity images, with the blue lower bound of the scale set to the natural background ratio and the red upper bound of the scale set such that within tissue labeling differences are visually apparent. Changes to the scaling modify the visual appearance but not affect the quantitative data. Quantification of isotopic enrichment was based on a pixel ratio analysis of several MIMS images acquired per animal. Specifically, image masks were generated by Otsu thresholding the</w:t>
       </w:r>
       <w:r>
         <w:t xml:space="preserve"> </w:t>
@@ -6064,7 +6280,7 @@
         <w:pStyle w:val="FirstParagraph"/>
       </w:pPr>
       <w:r>
-        <w:t xml:space="preserve">VB253 was developed by Vettore, LLC as a more potent small molecule inhibitor of MCT4. Experiments involving VB253 were conducted by several contract research organizations under the supervision of Vettore, LLC. These experiments were completed independently of the other studies presented in the manuscript and offer independent validation of the antifibrotic effects of MCT4 inhibition in cells and mice.</w:t>
+        <w:t xml:space="preserve">VB253 was developed by Vettore, LLC as a more potent small molecule inhibitor of MCT4. Experiments involving VB253 were conducted by several contract research organizations under the supervision of Vettore, LLC, as described in detail below. These experiments were completed independently of the other studies presented in the manuscript and offer independent validation of the antifibrotic effects of MCT4 inhibition in cells and mice.</w:t>
       </w:r>
     </w:p>
     <w:p>
@@ -6072,11 +6288,47 @@
         <w:pStyle w:val="BodyText"/>
       </w:pPr>
       <w:r>
+        <w:t xml:space="preserve">All cell culture experiments were conducted by Charles River Laboratories (Wilmington, MA, USA). Lung fibroblasts from three independent IPF donors were seeded at a density of 750 cells/well in 384-well plates. Fibroblasts were subsequently treated with medium with 0.1% DMSO (vehicle control), 1.25 ng/ml TGFβ alone, 1.25 ng/ml TGFβ in the presence of 1 μM SB525334 (positive control), or 1.25 ng/ml TGFβ with 8-point concentration response curves (CRC) in biologic duplicate with semi-log dilutions of nintedanib or VB253. The top concentration tested was 10 μM. Cells were fixed with 4% paraformaldehyde 72 h post treatment with TGFβ. The principal readout was immunofluorescence staining to for α-SMA and DAPI to quantify the proportion of α-SMA-positive cells.</w:t>
+      </w:r>
+    </w:p>
+    <w:p>
+      <w:pPr>
+        <w:pStyle w:val="BodyText"/>
+      </w:pPr>
+      <w:r>
+        <w:t xml:space="preserve">SMAD3 nuclear translocation was evaluated in lung fibroblasts from one IPF donor. Cells were plated on Purecol-coated 96-well plates. Unstimulated (medium only) and stimulated cells (0.5 ng/ml TGFβ) were treated with 0.1% DMSO (vehicle control), 1 μM SB525334 (positive control), nintedanib in 8-point CRC, ALK5 inhibitor (SB525334) in 8-point CRC, and VB253 in a 16-point CRC, with a maximum concentration of 30 μM. All cells were fixed 2 h after treatment. The readout was immunofluorescence staining for pSMAD3 and DAPI.</w:t>
+      </w:r>
+    </w:p>
+    <w:p>
+      <w:pPr>
+        <w:pStyle w:val="BodyText"/>
+      </w:pPr>
+      <w:r>
+        <w:t xml:space="preserve">The</w:t>
+      </w:r>
+      <w:r>
+        <w:t xml:space="preserve"> </w:t>
+      </w:r>
+      <w:r>
         <w:rPr>
           <w:iCs/>
           <w:i/>
         </w:rPr>
-        <w:t xml:space="preserve">Nathan, Mark, and Jared. Add the names of the CROs that did the experiments? I think the aSMA/Smad3/nuclei experiments will need a description. The others are pretty similar to what is described above.</w:t>
+        <w:t xml:space="preserve">in vivo</w:t>
+      </w:r>
+      <w:r>
+        <w:t xml:space="preserve"> </w:t>
+      </w:r>
+      <w:r>
+        <w:t xml:space="preserve">therapeutic evaluation of VB253 in bleomycin-induced pulmonary fibrosis in both young and aged mice was conducted by Aragen Biosciences (Morgan Hill, CA, USA). In two separate experiments, C57Bl/6 mice, aged either 6-7 weeks or 68-70 weeks, were obtained from Jackson Labs (Bar Harbor, ME, USA). Under anesthesia, mice were administered either PBS vehicle (N = 10 per experiment) or 1.5 U/kg bleomycin in PBS intratracheally. After 7 days, mice treated with bleomycin were randomized to receive either vehicle (0.5% methylcellulose in saline) (N = 10), VB253 dissolved in 0.5% methylcellulose (3 mg/kg BID), Pirfenidone (Glentham Life Sciences Lid. Cat #GP4948, 100 mg/kg BID), or Nintedinib (Axon MedChem Cat#2648, 50 mg/kg, daily) (N = 10 per group). Mice injected with saline, rather than bleomycin, were administered vehicle. Treatments were administered daily until the experiment was terminated 21 days after bleomycin instillation, approximately 2-4 h after the final treatment dose. Whole-body plethysmography was performed on day 20 using Buxco WBP instrument system measuring Enhanced Pause (Penh) and respiratory rate on unrestrained animals. Upon experiment termination, lungs were inflated with 10% neutral buffered formalin (NBF) and fixed in 10% NBF for histology.</w:t>
+      </w:r>
+    </w:p>
+    <w:p>
+      <w:pPr>
+        <w:pStyle w:val="BodyText"/>
+      </w:pPr>
+      <w:r>
+        <w:t xml:space="preserve">Histology, imaging, and pathologic analyses were performed by HistoTox Labs (Boulder, CO, USA). Multiple slides per block were sectioned at 5 μm and stained with hematoxylin and eosin (H&amp;E) or by routine immunohistochemistry (IHC) methods for α-SMA. H&amp;E-stained glass slides were evaluated using light microscopy by an ACVP board-certified veterinary pathologist. Lung sections were scored according to the modified Ashcroft scale. Briefly, scores for five representative 200× microscopic fields per sample were averaged to obtain a mean score for each animal. α-SMA-stained glass slides were scanned using an Aperio AT2 whole slide scanner. Whole slide images were annotated to delineate regions of interest (ROI). Exclusions were applied to remove tissue artifacts (folds, tears, non-specific staining), large airways, and blood vessels. Visiopharm (VIS) image analysis software, using imaging filters to separate positive staining from counterstaining and background were applied to quantify α-SMA signal within each sample. Differences in expression levels between samples and treatments were evaluated by calculating the percent positive detection of cells or area within the viable lung tissue.</w:t>
       </w:r>
     </w:p>
     <w:p>

</xml_diff>

<commit_message>
small edits to Supplement
</commit_message>
<xml_diff>
--- a/manuscript/ziehr_2023_mcti_supplement.docx
+++ b/manuscript/ziehr_2023_mcti_supplement.docx
@@ -5982,7 +5982,7 @@
         <w:t xml:space="preserve">15</w:t>
       </w:r>
       <w:r>
-        <w:t xml:space="preserve">N]-proline (20 mg/mL) every 12 h prior to euthanasia on day 21 after bleomycin. Perfused and inflated lungs were fixed with formaldehyde/glutaraldehyde 2.5% in sodium cacodylate buffer, pH 7.4, embedded in EPON, section to 0.5 μm, mounted on silicon wafers, and gold coated. Sections were analyzed with the NanoSIMS 50L (CAMECA) housed in the Brigham and Women’s Hospital Center for NanoImaging, using previously developed analytical protocols</w:t>
+        <w:t xml:space="preserve">N]-proline (20 mg/mL) every 12 h prior to euthanasia on either day 21 or day 14 after bleomycin. Perfused and inflated lungs were fixed with formaldehyde/glutaraldehyde 2.5% in sodium cacodylate buffer, pH 7.4, embedded in EPON, section to 0.5 μm, mounted on silicon wafers, and gold coated. Sections were analyzed with the NanoSIMS 50L (CAMECA) housed in the Brigham and Women’s Hospital Center for NanoImaging, using previously developed analytical protocols</w:t>
       </w:r>
       <w:r>
         <w:t xml:space="preserve"> </w:t>
@@ -6296,7 +6296,7 @@
         <w:pStyle w:val="BodyText"/>
       </w:pPr>
       <w:r>
-        <w:t xml:space="preserve">SMAD3 nuclear translocation was evaluated in lung fibroblasts from one IPF donor. Cells were plated on Purecol-coated 96-well plates. Unstimulated (medium only) and stimulated cells (0.5 ng/ml TGFβ) were treated with 0.1% DMSO (vehicle control), 1 μM SB525334 (positive control), nintedanib in 8-point CRC, ALK5 inhibitor (SB525334) in 8-point CRC, and VB253 in a 16-point CRC, with a maximum concentration of 30 μM. All cells were fixed 2 h after treatment. The readout was immunofluorescence staining for pSMAD3 and DAPI.</w:t>
+        <w:t xml:space="preserve">SMAD3 nuclear translocation was evaluated in lung fibroblasts from one IPF donor. Cells were plated on Purecol-coated 96-well plates. Unstimulated (medium only) and stimulated cells (0.5 ng/ml TGFβ) were treated with 0.1% DMSO (vehicle control), 1 μM SB525334 (positive control), nintedanib in 8-point CRC, ALK5 inhibitor (SB525334) in 8-point CRC, and VB253 in a 16-point CRC, with a maximum concentration of 30 μM. All cells were fixed 2 h after treatment. The readout was immunofluorescence staining for pSmad3 and DAPI.</w:t>
       </w:r>
     </w:p>
     <w:p>

</xml_diff>

<commit_message>
fix a lot of problems and get running
</commit_message>
<xml_diff>
--- a/manuscript/ziehr_2023_mcti_supplement.docx
+++ b/manuscript/ziehr_2023_mcti_supplement.docx
@@ -674,7 +674,7 @@
         <w:rPr>
           <w:vertAlign w:val="superscript"/>
         </w:rPr>
-        <w:t xml:space="preserve">‡</w:t>
+        <w:t xml:space="preserve">✉</w:t>
       </w:r>
     </w:p>
     <w:p>
@@ -882,7 +882,7 @@
         <w:rPr>
           <w:vertAlign w:val="superscript"/>
         </w:rPr>
-        <w:t xml:space="preserve">‡</w:t>
+        <w:t xml:space="preserve">✉</w:t>
       </w:r>
       <w:r>
         <w:t xml:space="preserve"> </w:t>
@@ -923,6 +923,35 @@
       </w:pPr>
       <w:r>
         <w:t xml:space="preserve">Key Resources</w:t>
+      </w:r>
+    </w:p>
+    <w:p>
+      <w:pPr>
+        <w:pStyle w:val="SourceCode"/>
+      </w:pPr>
+      <w:r>
+        <w:rPr>
+          <w:rStyle w:val="NormalTok"/>
+        </w:rPr>
+        <w:t xml:space="preserve">flextable</w:t>
+      </w:r>
+      <w:r>
+        <w:rPr>
+          <w:rStyle w:val="SpecialCharTok"/>
+        </w:rPr>
+        <w:t xml:space="preserve">::</w:t>
+      </w:r>
+      <w:r>
+        <w:rPr>
+          <w:rStyle w:val="FunctionTok"/>
+        </w:rPr>
+        <w:t xml:space="preserve">flextable_to_rmd</w:t>
+      </w:r>
+      <w:r>
+        <w:rPr>
+          <w:rStyle w:val="NormalTok"/>
+        </w:rPr>
+        <w:t xml:space="preserve">(resources_table)</w:t>
       </w:r>
     </w:p>
     <w:tbl xmlns:w="http://schemas.openxmlformats.org/wordprocessingml/2006/main" xmlns:r="http://schemas.openxmlformats.org/officeDocument/2006/relationships" xmlns:w14="http://schemas.microsoft.com/office/word/2010/wordml" xmlns:wp="http://schemas.openxmlformats.org/drawingml/2006/wordprocessingDrawing" xmlns:a="http://schemas.openxmlformats.org/drawingml/2006/main" xmlns:pic="http://schemas.openxmlformats.org/drawingml/2006/picture">
@@ -5044,8 +5073,8 @@
       </w:r>
       <w:r>
         <w:rPr>
+          <w:i/>
           <w:iCs/>
-          <w:i/>
         </w:rPr>
         <w:t xml:space="preserve">g</w:t>
       </w:r>
@@ -5095,22 +5124,43 @@
       </w:r>
       <w:r>
         <w:rPr>
+          <w:i/>
           <w:iCs/>
+        </w:rPr>
+        <w:t xml:space="preserve">(1)</w:t>
+      </w:r>
+      <w:r>
+        <w:t xml:space="preserve">. Briefly, animals were anesthetized with pentobarbital (100 μg/g; Covetrus, Portland, ME) and tracheally cannulated for pulmonary function measurements using a flexiVent (SCIREQ). Animals were ventilated for 3-5 min with 150 breaths per minute at 10 mL/kg and 3 cmH</w:t>
+      </w:r>
+      <w:r>
+        <w:rPr>
+          <w:vertAlign w:val="subscript"/>
+        </w:rPr>
+        <w:t xml:space="preserve">2</w:t>
+      </w:r>
+      <w:r>
+        <w:t xml:space="preserve">O positive end-expiratory pressure. After two total lung capacity maneuvers to prevent atelectasis and standardize volume history, respiratory elastance was measured using two Prime-8 maneuvers; values reported are the average of these two maneuvers. A pressure-volume loop was then generated, and static compliance was calculated using the Salazar-Knowles equation.</w:t>
+      </w:r>
+    </w:p>
+    <w:p>
+      <w:pPr>
+        <w:pStyle w:val="BodyText"/>
+      </w:pPr>
+      <w:r>
+        <w:t xml:space="preserve">Histologic fibrosis severity was assessed by Ashcroft scoring of trichrome-stained lung sections in a blinded fashion by an experienced lung pathologist</w:t>
+      </w:r>
+      <w:r>
+        <w:t xml:space="preserve"> </w:t>
+      </w:r>
+      <w:r>
+        <w:rPr>
           <w:i/>
-        </w:rPr>
-        <w:t xml:space="preserve">(1)</w:t>
-      </w:r>
-      <w:r>
-        <w:t xml:space="preserve">. Briefly, animals were anesthetized with pentobarbital (100 μg/g; Covetrus, Portland, ME) and tracheally cannulated for pulmonary function measurements using a flexiVent (SCIREQ). Animals were ventilated for 3-5 min with 150 breaths per minute at 10 mL/kg and 3 cmH</w:t>
-      </w:r>
-      <w:r>
-        <w:rPr>
-          <w:vertAlign w:val="subscript"/>
-        </w:rPr>
-        <w:t xml:space="preserve">2</w:t>
-      </w:r>
-      <w:r>
-        <w:t xml:space="preserve">O positive end-expiratory pressure. After two total lung capacity maneuvers to prevent atelectasis and standardize volume history, respiratory elastance was measured using two Prime-8 maneuvers; values reported are the average of these two maneuvers. A pressure-volume loop was then generated, and static compliance was calculated using the Salazar-Knowles equation.</w:t>
+          <w:iCs/>
+        </w:rPr>
+        <w:t xml:space="preserve">(2)</w:t>
+      </w:r>
+      <w:r>
+        <w:t xml:space="preserve">. The average of twenty 10× fields is reported for each animal.</w:t>
       </w:r>
     </w:p>
     <w:p>
@@ -5118,36 +5168,15 @@
         <w:pStyle w:val="BodyText"/>
       </w:pPr>
       <w:r>
-        <w:t xml:space="preserve">Histologic fibrosis severity was assessed by Ashcroft scoring of trichrome-stained lung sections in a blinded fashion by an experienced lung pathologist</w:t>
-      </w:r>
-      <w:r>
-        <w:t xml:space="preserve"> </w:t>
-      </w:r>
-      <w:r>
-        <w:rPr>
+        <w:t xml:space="preserve">Lung hydroxyproline content was determined as described previously</w:t>
+      </w:r>
+      <w:r>
+        <w:t xml:space="preserve"> </w:t>
+      </w:r>
+      <w:r>
+        <w:rPr>
+          <w:i/>
           <w:iCs/>
-          <w:i/>
-        </w:rPr>
-        <w:t xml:space="preserve">(2)</w:t>
-      </w:r>
-      <w:r>
-        <w:t xml:space="preserve">. The average of twenty 10× fields is reported for each animal.</w:t>
-      </w:r>
-    </w:p>
-    <w:p>
-      <w:pPr>
-        <w:pStyle w:val="BodyText"/>
-      </w:pPr>
-      <w:r>
-        <w:t xml:space="preserve">Lung hydroxyproline content was determined as described previously</w:t>
-      </w:r>
-      <w:r>
-        <w:t xml:space="preserve"> </w:t>
-      </w:r>
-      <w:r>
-        <w:rPr>
-          <w:iCs/>
-          <w:i/>
         </w:rPr>
         <w:t xml:space="preserve">(3)</w:t>
       </w:r>
@@ -5169,26 +5198,26 @@
       </w:r>
       <w:r>
         <w:rPr>
+          <w:i/>
           <w:iCs/>
+        </w:rPr>
+        <w:t xml:space="preserve">in vitro</w:t>
+      </w:r>
+    </w:p>
+    <w:p>
+      <w:pPr>
+        <w:pStyle w:val="FirstParagraph"/>
+      </w:pPr>
+      <w:r>
+        <w:t xml:space="preserve">Normal lung fibroblasts were purchased commercially (Lonza). All fibroblasts were cultured in FGM-2 medium (Lonza). Passages 3-8 were used for experiments. Myofibroblast differentiation was induced</w:t>
+      </w:r>
+      <w:r>
+        <w:t xml:space="preserve"> </w:t>
+      </w:r>
+      <w:r>
+        <w:rPr>
           <w:i/>
-        </w:rPr>
-        <w:t xml:space="preserve">in vitro</w:t>
-      </w:r>
-    </w:p>
-    <w:p>
-      <w:pPr>
-        <w:pStyle w:val="FirstParagraph"/>
-      </w:pPr>
-      <w:r>
-        <w:t xml:space="preserve">Normal lung fibroblasts were purchased commercially (Lonza). All fibroblasts were cultured in FGM-2 medium (Lonza). Passages 3-8 were used for experiments. Myofibroblast differentiation was induced</w:t>
-      </w:r>
-      <w:r>
-        <w:t xml:space="preserve"> </w:t>
-      </w:r>
-      <w:r>
-        <w:rPr>
           <w:iCs/>
-          <w:i/>
         </w:rPr>
         <w:t xml:space="preserve">in vitro</w:t>
       </w:r>
@@ -5341,8 +5370,8 @@
       </w:r>
       <w:r>
         <w:rPr>
+          <w:i/>
           <w:iCs/>
-          <w:i/>
         </w:rPr>
         <w:t xml:space="preserve">g</w:t>
       </w:r>
@@ -5411,8 +5440,8 @@
       </w:r>
       <w:r>
         <w:rPr>
+          <w:i/>
           <w:iCs/>
-          <w:i/>
         </w:rPr>
         <w:t xml:space="preserve">(4)</w:t>
       </w:r>
@@ -5490,8 +5519,8 @@
       </w:r>
       <w:r>
         <w:rPr>
+          <w:i/>
           <w:iCs/>
-          <w:i/>
         </w:rPr>
         <w:t xml:space="preserve">(5)</w:t>
       </w:r>
@@ -5521,35 +5550,35 @@
       </w:r>
       <w:r>
         <w:rPr>
+          <w:i/>
           <w:iCs/>
+        </w:rPr>
+        <w:t xml:space="preserve">(4)</w:t>
+      </w:r>
+      <w:r>
+        <w:t xml:space="preserve">.</w:t>
+      </w:r>
+    </w:p>
+    <w:bookmarkStart w:id="34" w:name="metabolite-extraction"/>
+    <w:p>
+      <w:pPr>
+        <w:pStyle w:val="Heading3"/>
+      </w:pPr>
+      <w:r>
+        <w:t xml:space="preserve">Metabolite extraction</w:t>
+      </w:r>
+    </w:p>
+    <w:p>
+      <w:pPr>
+        <w:pStyle w:val="FirstParagraph"/>
+      </w:pPr>
+      <w:r>
+        <w:t xml:space="preserve">Extracellular metabolites were obtained by mixing conditioned medium 1:4 with 100% MeOH precooled to -80 °C. Intracellular metabolites were obtained after washing cells with 2 volumes of ice-cold PBS and floating on liquid nitrogen. Plates were stored at -80 °C until extraction. Metabolites were extracted with 1 mL 80% MeOH pre-cooled to -80 °C. Mouse plasma and lung homogenates were mixed 1:4 with 100% MeOH precooled to -80 °C. Samples were extracted at -80 °C for 4 h. Insoluble material from these samples was removed by centrifugation at 21,000 ×</w:t>
+      </w:r>
+      <w:r>
+        <w:rPr>
           <w:i/>
-        </w:rPr>
-        <w:t xml:space="preserve">(4)</w:t>
-      </w:r>
-      <w:r>
-        <w:t xml:space="preserve">.</w:t>
-      </w:r>
-    </w:p>
-    <w:bookmarkStart w:id="34" w:name="metabolite-extraction"/>
-    <w:p>
-      <w:pPr>
-        <w:pStyle w:val="Heading3"/>
-      </w:pPr>
-      <w:r>
-        <w:t xml:space="preserve">Metabolite extraction</w:t>
-      </w:r>
-    </w:p>
-    <w:p>
-      <w:pPr>
-        <w:pStyle w:val="FirstParagraph"/>
-      </w:pPr>
-      <w:r>
-        <w:t xml:space="preserve">Extracellular metabolites were obtained by mixing conditioned medium 1:4 with 100% MeOH precooled to -80 °C. Intracellular metabolites were obtained after washing cells with 2 volumes of ice-cold PBS and floating on liquid nitrogen. Plates were stored at -80 °C until extraction. Metabolites were extracted with 1 mL 80% MeOH pre-cooled to -80 °C. Mouse plasma and lung homogenates were mixed 1:4 with 100% MeOH precooled to -80 °C. Samples were extracted at -80 °C for 4 h. Insoluble material from these samples was removed by centrifugation at 21,000 ×</w:t>
-      </w:r>
-      <w:r>
-        <w:rPr>
           <w:iCs/>
-          <w:i/>
         </w:rPr>
         <w:t xml:space="preserve">g</w:t>
       </w:r>
@@ -5582,8 +5611,8 @@
       </w:r>
       <w:r>
         <w:rPr>
+          <w:i/>
           <w:iCs/>
-          <w:i/>
         </w:rPr>
         <w:t xml:space="preserve">via</w:t>
       </w:r>
@@ -5613,88 +5642,88 @@
       </w:r>
       <w:r>
         <w:rPr>
+          <w:i/>
           <w:iCs/>
+        </w:rPr>
+        <w:t xml:space="preserve">z</w:t>
+      </w:r>
+      <w:r>
+        <w:t xml:space="preserve">. Resolution was set to 70,000 and the AGC target was 1×10</w:t>
+      </w:r>
+      <w:r>
+        <w:rPr>
+          <w:vertAlign w:val="superscript"/>
+        </w:rPr>
+        <w:t xml:space="preserve">6</w:t>
+      </w:r>
+      <w:r>
+        <w:t xml:space="preserve"> </w:t>
+      </w:r>
+      <w:r>
+        <w:t xml:space="preserve">ions. Peak identifications were based on an in-house library of authentic metabolite standards previously analyzed utilizing this method. For metabolomics studies, pooled quality control (QC) samples were injected at the beginning, end, and between every four samples of the run. Raw peak areas for each metabolite were corrected for instrument drift using a cubic spline model of QC peak areas. Low quality features were removed on the basis of a relative standard deviation greater than 0.2 in the QC samples and a dispersion ratio greater than 0.4</w:t>
+      </w:r>
+      <w:r>
+        <w:t xml:space="preserve"> </w:t>
+      </w:r>
+      <w:r>
+        <w:rPr>
           <w:i/>
-        </w:rPr>
-        <w:t xml:space="preserve">z</w:t>
-      </w:r>
-      <w:r>
-        <w:t xml:space="preserve">. Resolution was set to 70,000 and the AGC target was 1×10</w:t>
-      </w:r>
-      <w:r>
-        <w:rPr>
-          <w:vertAlign w:val="superscript"/>
-        </w:rPr>
-        <w:t xml:space="preserve">6</w:t>
-      </w:r>
-      <w:r>
-        <w:t xml:space="preserve"> </w:t>
-      </w:r>
-      <w:r>
-        <w:t xml:space="preserve">ions. Peak identifications were based on an in-house library of authentic metabolite standards previously analyzed utilizing this method. For metabolomics studies, pooled quality control (QC) samples were injected at the beginning, end, and between every four samples of the run. Raw peak areas for each metabolite were corrected for instrument drift using a cubic spline model of QC peak areas. Low quality features were removed on the basis of a relative standard deviation greater than 0.2 in the QC samples and a dispersion ratio greater than 0.4</w:t>
-      </w:r>
-      <w:r>
-        <w:t xml:space="preserve"> </w:t>
-      </w:r>
-      <w:r>
-        <w:rPr>
           <w:iCs/>
+        </w:rPr>
+        <w:t xml:space="preserve">(6)</w:t>
+      </w:r>
+      <w:r>
+        <w:t xml:space="preserve">. Missing values were imputed using random forest. Sample peak areas were normalized using probabilistic quotient normalization</w:t>
+      </w:r>
+      <w:r>
+        <w:t xml:space="preserve"> </w:t>
+      </w:r>
+      <w:r>
+        <w:rPr>
           <w:i/>
-        </w:rPr>
-        <w:t xml:space="preserve">(6)</w:t>
-      </w:r>
-      <w:r>
-        <w:t xml:space="preserve">. Missing values were imputed using random forest. Sample peak areas were normalized using probabilistic quotient normalization</w:t>
-      </w:r>
-      <w:r>
-        <w:t xml:space="preserve"> </w:t>
-      </w:r>
-      <w:r>
-        <w:rPr>
           <w:iCs/>
+        </w:rPr>
+        <w:t xml:space="preserve">(7)</w:t>
+      </w:r>
+      <w:r>
+        <w:t xml:space="preserve">. Differentially regulated metabolites were identified using limma</w:t>
+      </w:r>
+      <w:r>
+        <w:t xml:space="preserve"> </w:t>
+      </w:r>
+      <w:r>
+        <w:rPr>
           <w:i/>
-        </w:rPr>
-        <w:t xml:space="preserve">(7)</w:t>
-      </w:r>
-      <w:r>
-        <w:t xml:space="preserve">. Differentially regulated metabolites were identified using limma</w:t>
-      </w:r>
-      <w:r>
-        <w:t xml:space="preserve"> </w:t>
-      </w:r>
-      <w:r>
-        <w:rPr>
           <w:iCs/>
+        </w:rPr>
+        <w:t xml:space="preserve">(8)</w:t>
+      </w:r>
+      <w:r>
+        <w:t xml:space="preserve">. Exploratory data analysis and review of PCA plots suggested orthogonal effects of TGFβ and MCT inhibitor treatment. For this reason, differentially regulated metabolites were determined based on the main effects of TGFβ or MCT inhibitor. Metabolite set enrichment analysis was performed using the fgsea package</w:t>
+      </w:r>
+      <w:r>
+        <w:t xml:space="preserve"> </w:t>
+      </w:r>
+      <w:r>
+        <w:rPr>
           <w:i/>
-        </w:rPr>
-        <w:t xml:space="preserve">(8)</w:t>
-      </w:r>
-      <w:r>
-        <w:t xml:space="preserve">. Exploratory data analysis and review of PCA plots suggested orthogonal effects of TGFβ and MCT inhibitor treatment. For this reason, differentially regulated metabolites were determined based on the main effects of TGFβ or MCT inhibitor. Metabolite set enrichment analysis was performed using the fgsea package</w:t>
-      </w:r>
-      <w:r>
-        <w:t xml:space="preserve"> </w:t>
-      </w:r>
-      <w:r>
-        <w:rPr>
           <w:iCs/>
+        </w:rPr>
+        <w:t xml:space="preserve">(9)</w:t>
+      </w:r>
+      <w:r>
+        <w:t xml:space="preserve"> </w:t>
+      </w:r>
+      <w:r>
+        <w:t xml:space="preserve">with KEGG metabolite pathways</w:t>
+      </w:r>
+      <w:r>
+        <w:t xml:space="preserve"> </w:t>
+      </w:r>
+      <w:r>
+        <w:rPr>
           <w:i/>
-        </w:rPr>
-        <w:t xml:space="preserve">(9)</w:t>
-      </w:r>
-      <w:r>
-        <w:t xml:space="preserve"> </w:t>
-      </w:r>
-      <w:r>
-        <w:t xml:space="preserve">with KEGG metabolite pathways</w:t>
-      </w:r>
-      <w:r>
-        <w:t xml:space="preserve"> </w:t>
-      </w:r>
-      <w:r>
-        <w:rPr>
           <w:iCs/>
-          <w:i/>
         </w:rPr>
         <w:t xml:space="preserve">(10)</w:t>
       </w:r>
@@ -5721,36 +5750,59 @@
       </w:r>
       <w:r>
         <w:rPr>
+          <w:i/>
           <w:iCs/>
+        </w:rPr>
+        <w:t xml:space="preserve">z</w:t>
+      </w:r>
+      <w:r>
+        <w:t xml:space="preserve"> </w:t>
+      </w:r>
+      <w:r>
+        <w:t xml:space="preserve">window width of 9.0 centered at 1.003355-times half the number of carbon atoms in the target metabolite. The resolution was set at 70,000 and AGC target was 1×10</w:t>
+      </w:r>
+      <w:r>
+        <w:rPr>
+          <w:vertAlign w:val="superscript"/>
+        </w:rPr>
+        <w:t xml:space="preserve">5</w:t>
+      </w:r>
+      <w:r>
+        <w:t xml:space="preserve"> </w:t>
+      </w:r>
+      <w:r>
+        <w:t xml:space="preserve">ions. Peak areas were corrected for quadrupole bias as in Kim</w:t>
+      </w:r>
+      <w:r>
+        <w:t xml:space="preserve"> </w:t>
+      </w:r>
+      <w:r>
+        <w:rPr>
           <w:i/>
-        </w:rPr>
-        <w:t xml:space="preserve">z</w:t>
-      </w:r>
-      <w:r>
-        <w:t xml:space="preserve"> </w:t>
-      </w:r>
-      <w:r>
-        <w:t xml:space="preserve">window width of 9.0 centered at 1.003355-times half the number of carbon atoms in the target metabolite. The resolution was set at 70,000 and AGC target was 1×10</w:t>
-      </w:r>
-      <w:r>
-        <w:rPr>
-          <w:vertAlign w:val="superscript"/>
-        </w:rPr>
-        <w:t xml:space="preserve">5</w:t>
-      </w:r>
-      <w:r>
-        <w:t xml:space="preserve"> </w:t>
-      </w:r>
-      <w:r>
-        <w:t xml:space="preserve">ions. Peak areas were corrected for quadrupole bias as in Kim</w:t>
-      </w:r>
-      <w:r>
-        <w:t xml:space="preserve"> </w:t>
-      </w:r>
-      <w:r>
-        <w:rPr>
           <w:iCs/>
+        </w:rPr>
+        <w:t xml:space="preserve">et al.</w:t>
+      </w:r>
+      <w:r>
+        <w:t xml:space="preserve"> </w:t>
+      </w:r>
+      <w:r>
+        <w:rPr>
           <w:i/>
+          <w:iCs/>
+        </w:rPr>
+        <w:t xml:space="preserve">(11)</w:t>
+      </w:r>
+      <w:r>
+        <w:t xml:space="preserve">. Raw mass isotopomer distributions were corrected for natural isotope abundance using a custom R package (mzrtools, github.com/oldhamlab/mzrtools) employing the method of Fernandez,</w:t>
+      </w:r>
+      <w:r>
+        <w:t xml:space="preserve"> </w:t>
+      </w:r>
+      <w:r>
+        <w:rPr>
+          <w:i/>
+          <w:iCs/>
         </w:rPr>
         <w:t xml:space="preserve">et al.</w:t>
       </w:r>
@@ -5759,31 +5811,8 @@
       </w:r>
       <w:r>
         <w:rPr>
+          <w:i/>
           <w:iCs/>
-          <w:i/>
-        </w:rPr>
-        <w:t xml:space="preserve">(11)</w:t>
-      </w:r>
-      <w:r>
-        <w:t xml:space="preserve">. Raw mass isotopomer distributions were corrected for natural isotope abundance using a custom R package (mzrtools, github.com/oldhamlab/mzrtools) employing the method of Fernandez,</w:t>
-      </w:r>
-      <w:r>
-        <w:t xml:space="preserve"> </w:t>
-      </w:r>
-      <w:r>
-        <w:rPr>
-          <w:iCs/>
-          <w:i/>
-        </w:rPr>
-        <w:t xml:space="preserve">et al.</w:t>
-      </w:r>
-      <w:r>
-        <w:t xml:space="preserve"> </w:t>
-      </w:r>
-      <w:r>
-        <w:rPr>
-          <w:iCs/>
-          <w:i/>
         </w:rPr>
         <w:t xml:space="preserve">(12)</w:t>
       </w:r>
@@ -5814,34 +5843,34 @@
       </w:r>
       <w:r>
         <w:rPr>
+          <w:i/>
           <w:iCs/>
+        </w:rPr>
+        <w:t xml:space="preserve">(13)</w:t>
+      </w:r>
+      <w:r>
+        <w:t xml:space="preserve">. Differentially expressed genes were identified using DESeq2</w:t>
+      </w:r>
+      <w:r>
+        <w:t xml:space="preserve"> </w:t>
+      </w:r>
+      <w:r>
+        <w:rPr>
           <w:i/>
-        </w:rPr>
-        <w:t xml:space="preserve">(13)</w:t>
-      </w:r>
-      <w:r>
-        <w:t xml:space="preserve">. Differentially expressed genes were identified using DESeq2</w:t>
-      </w:r>
-      <w:r>
-        <w:t xml:space="preserve"> </w:t>
-      </w:r>
-      <w:r>
-        <w:rPr>
           <w:iCs/>
+        </w:rPr>
+        <w:t xml:space="preserve">(14)</w:t>
+      </w:r>
+      <w:r>
+        <w:t xml:space="preserve">. Gene set enrichment was performed using the fgsea R package</w:t>
+      </w:r>
+      <w:r>
+        <w:t xml:space="preserve"> </w:t>
+      </w:r>
+      <w:r>
+        <w:rPr>
           <w:i/>
-        </w:rPr>
-        <w:t xml:space="preserve">(14)</w:t>
-      </w:r>
-      <w:r>
-        <w:t xml:space="preserve">. Gene set enrichment was performed using the fgsea R package</w:t>
-      </w:r>
-      <w:r>
-        <w:t xml:space="preserve"> </w:t>
-      </w:r>
-      <w:r>
-        <w:rPr>
           <w:iCs/>
-          <w:i/>
         </w:rPr>
         <w:t xml:space="preserve">(9)</w:t>
       </w:r>
@@ -5883,8 +5912,8 @@
       </w:r>
       <w:r>
         <w:rPr>
+          <w:i/>
           <w:iCs/>
-          <w:i/>
         </w:rPr>
         <w:t xml:space="preserve">(4, 15)</w:t>
       </w:r>
@@ -5989,8 +6018,8 @@
       </w:r>
       <w:r>
         <w:rPr>
+          <w:i/>
           <w:iCs/>
-          <w:i/>
         </w:rPr>
         <w:t xml:space="preserve">(16, 17)</w:t>
       </w:r>
@@ -6311,8 +6340,8 @@
       </w:r>
       <w:r>
         <w:rPr>
+          <w:i/>
           <w:iCs/>
-          <w:i/>
         </w:rPr>
         <w:t xml:space="preserve">in vivo</w:t>
       </w:r>
@@ -6387,8 +6416,8 @@
       </w:r>
       <w:r>
         <w:rPr>
+          <w:i/>
           <w:iCs/>
-          <w:i/>
         </w:rPr>
         <w:t xml:space="preserve">JCI Insight</w:t>
       </w:r>
@@ -6397,8 +6426,8 @@
       </w:r>
       <w:r>
         <w:rPr>
+          <w:b/>
           <w:bCs/>
-          <w:b/>
         </w:rPr>
         <w:t xml:space="preserve">6</w:t>
       </w:r>
@@ -6434,8 +6463,8 @@
       </w:r>
       <w:r>
         <w:rPr>
+          <w:i/>
           <w:iCs/>
-          <w:i/>
         </w:rPr>
         <w:t xml:space="preserve">Biotechniques</w:t>
       </w:r>
@@ -6444,8 +6473,8 @@
       </w:r>
       <w:r>
         <w:rPr>
+          <w:b/>
           <w:bCs/>
-          <w:b/>
         </w:rPr>
         <w:t xml:space="preserve">44</w:t>
       </w:r>
@@ -6505,8 +6534,8 @@
       </w:r>
       <w:r>
         <w:rPr>
+          <w:i/>
           <w:iCs/>
-          <w:i/>
         </w:rPr>
         <w:t xml:space="preserve">Nat Med</w:t>
       </w:r>
@@ -6515,8 +6544,8 @@
       </w:r>
       <w:r>
         <w:rPr>
+          <w:b/>
           <w:bCs/>
-          <w:b/>
         </w:rPr>
         <w:t xml:space="preserve">14</w:t>
       </w:r>
@@ -6588,8 +6617,8 @@
       </w:r>
       <w:r>
         <w:rPr>
+          <w:i/>
           <w:iCs/>
-          <w:i/>
         </w:rPr>
         <w:t xml:space="preserve">Elife</w:t>
       </w:r>
@@ -6598,8 +6627,8 @@
       </w:r>
       <w:r>
         <w:rPr>
+          <w:b/>
           <w:bCs/>
-          <w:b/>
         </w:rPr>
         <w:t xml:space="preserve">12</w:t>
       </w:r>
@@ -6659,8 +6688,8 @@
       </w:r>
       <w:r>
         <w:rPr>
+          <w:i/>
           <w:iCs/>
-          <w:i/>
         </w:rPr>
         <w:t xml:space="preserve">J Biol Chem</w:t>
       </w:r>
@@ -6669,8 +6698,8 @@
       </w:r>
       <w:r>
         <w:rPr>
+          <w:b/>
           <w:bCs/>
-          <w:b/>
         </w:rPr>
         <w:t xml:space="preserve">292</w:t>
       </w:r>
@@ -6706,8 +6735,8 @@
       </w:r>
       <w:r>
         <w:rPr>
+          <w:i/>
           <w:iCs/>
-          <w:i/>
         </w:rPr>
         <w:t xml:space="preserve">Metabolomics</w:t>
       </w:r>
@@ -6716,8 +6745,8 @@
       </w:r>
       <w:r>
         <w:rPr>
+          <w:b/>
           <w:bCs/>
-          <w:b/>
         </w:rPr>
         <w:t xml:space="preserve">14</w:t>
       </w:r>
@@ -6801,8 +6830,8 @@
       </w:r>
       <w:r>
         <w:rPr>
+          <w:i/>
           <w:iCs/>
-          <w:i/>
         </w:rPr>
         <w:t xml:space="preserve">Anal Chem</w:t>
       </w:r>
@@ -6811,8 +6840,8 @@
       </w:r>
       <w:r>
         <w:rPr>
+          <w:b/>
           <w:bCs/>
-          <w:b/>
         </w:rPr>
         <w:t xml:space="preserve">78</w:t>
       </w:r>
@@ -6872,8 +6901,8 @@
       </w:r>
       <w:r>
         <w:rPr>
+          <w:i/>
           <w:iCs/>
-          <w:i/>
         </w:rPr>
         <w:t xml:space="preserve">Nucleic Acids Res</w:t>
       </w:r>
@@ -6882,8 +6911,8 @@
       </w:r>
       <w:r>
         <w:rPr>
+          <w:b/>
           <w:bCs/>
-          <w:b/>
         </w:rPr>
         <w:t xml:space="preserve">43</w:t>
       </w:r>
@@ -6949,8 +6978,8 @@
       </w:r>
       <w:r>
         <w:rPr>
+          <w:i/>
           <w:iCs/>
-          <w:i/>
         </w:rPr>
         <w:t xml:space="preserve">Nucleic Acids Res</w:t>
       </w:r>
@@ -6959,8 +6988,8 @@
       </w:r>
       <w:r>
         <w:rPr>
+          <w:b/>
           <w:bCs/>
-          <w:b/>
         </w:rPr>
         <w:t xml:space="preserve">28</w:t>
       </w:r>
@@ -7008,8 +7037,8 @@
       </w:r>
       <w:r>
         <w:rPr>
+          <w:i/>
           <w:iCs/>
-          <w:i/>
         </w:rPr>
         <w:t xml:space="preserve">Nature</w:t>
       </w:r>
@@ -7018,8 +7047,8 @@
       </w:r>
       <w:r>
         <w:rPr>
+          <w:b/>
           <w:bCs/>
-          <w:b/>
         </w:rPr>
         <w:t xml:space="preserve">520</w:t>
       </w:r>
@@ -7079,8 +7108,8 @@
       </w:r>
       <w:r>
         <w:rPr>
+          <w:i/>
           <w:iCs/>
-          <w:i/>
         </w:rPr>
         <w:t xml:space="preserve">J Mass Spectrom</w:t>
       </w:r>
@@ -7089,8 +7118,8 @@
       </w:r>
       <w:r>
         <w:rPr>
+          <w:b/>
           <w:bCs/>
-          <w:b/>
         </w:rPr>
         <w:t xml:space="preserve">31</w:t>
       </w:r>
@@ -7126,8 +7155,8 @@
       </w:r>
       <w:r>
         <w:rPr>
+          <w:i/>
           <w:iCs/>
-          <w:i/>
         </w:rPr>
         <w:t xml:space="preserve">Nat Methods</w:t>
       </w:r>
@@ -7136,8 +7165,8 @@
       </w:r>
       <w:r>
         <w:rPr>
+          <w:b/>
           <w:bCs/>
-          <w:b/>
         </w:rPr>
         <w:t xml:space="preserve">14</w:t>
       </w:r>
@@ -7209,8 +7238,8 @@
       </w:r>
       <w:r>
         <w:rPr>
+          <w:i/>
           <w:iCs/>
-          <w:i/>
         </w:rPr>
         <w:t xml:space="preserve">Genome Biol</w:t>
       </w:r>
@@ -7219,8 +7248,8 @@
       </w:r>
       <w:r>
         <w:rPr>
+          <w:b/>
           <w:bCs/>
-          <w:b/>
         </w:rPr>
         <w:t xml:space="preserve">15</w:t>
       </w:r>
@@ -7334,8 +7363,8 @@
       </w:r>
       <w:r>
         <w:rPr>
+          <w:i/>
           <w:iCs/>
-          <w:i/>
         </w:rPr>
         <w:t xml:space="preserve">Cell Metab</w:t>
       </w:r>
@@ -7344,8 +7373,8 @@
       </w:r>
       <w:r>
         <w:rPr>
+          <w:b/>
           <w:bCs/>
-          <w:b/>
         </w:rPr>
         <w:t xml:space="preserve">22</w:t>
       </w:r>
@@ -7381,8 +7410,8 @@
       </w:r>
       <w:r>
         <w:rPr>
+          <w:i/>
           <w:iCs/>
-          <w:i/>
         </w:rPr>
         <w:t xml:space="preserve">JCI Insight</w:t>
       </w:r>
@@ -7391,8 +7420,8 @@
       </w:r>
       <w:r>
         <w:rPr>
+          <w:b/>
           <w:bCs/>
-          <w:b/>
         </w:rPr>
         <w:t xml:space="preserve">8</w:t>
       </w:r>
@@ -7407,7 +7436,7 @@
         <w:pStyle w:val="Bibliography"/>
       </w:pPr>
       <w:r>
-        <w:t xml:space="preserve">17. C. Guillermier, J. C. Poczatek, W. R. Taylor, M. L. Steinhauser,</w:t>
+        <w:t xml:space="preserve">17. C. Guillermier, P. K. Fazeli, S. Kim, M. Lun, J. P. Zuflacht, J. Milian, H. Lee, H. Francois-Saint-Cyr, F. Horreard, D. Larson, E. D. Rosen, R. T. Lee, C. P. Lechene, M. L. Steinhauser,</w:t>
       </w:r>
       <w:r>
         <w:t xml:space="preserve"> </w:t>
@@ -7417,7 +7446,7 @@
           <w:rPr>
             <w:rStyle w:val="Hyperlink"/>
           </w:rPr>
-          <w:t xml:space="preserve">Quantitative imaging of deuterated metabolic tracers in biological tissues with nanoscale secondary ion mass spectrometry</w:t>
+          <w:t xml:space="preserve">Imaging mass spectrometry demonstrates age-related decline in human adipose plasticity</w:t>
         </w:r>
       </w:hyperlink>
       <w:r>
@@ -7428,23 +7457,23 @@
       </w:r>
       <w:r>
         <w:rPr>
+          <w:i/>
           <w:iCs/>
-          <w:i/>
-        </w:rPr>
-        <w:t xml:space="preserve">Int J Mass Spectrom</w:t>
-      </w:r>
-      <w:r>
-        <w:t xml:space="preserve"> </w:t>
-      </w:r>
-      <w:r>
-        <w:rPr>
+        </w:rPr>
+        <w:t xml:space="preserve">JCI Insight</w:t>
+      </w:r>
+      <w:r>
+        <w:t xml:space="preserve"> </w:t>
+      </w:r>
+      <w:r>
+        <w:rPr>
+          <w:b/>
           <w:bCs/>
-          <w:b/>
-        </w:rPr>
-        <w:t xml:space="preserve">422</w:t>
-      </w:r>
-      <w:r>
-        <w:t xml:space="preserve">, 42–50 (2017).</w:t>
+        </w:rPr>
+        <w:t xml:space="preserve">2</w:t>
+      </w:r>
+      <w:r>
+        <w:t xml:space="preserve">, e90349 (2017).</w:t>
       </w:r>
     </w:p>
     <w:bookmarkEnd w:id="78"/>
@@ -7517,103 +7546,103 @@
       </w:pPr>
       <w:r>
         <w:rPr>
+          <w:b/>
           <w:bCs/>
+        </w:rPr>
+        <w:t xml:space="preserve">Fig. S1. Lactate transport inhibition decreases myofibroblast differentiation</w:t>
+      </w:r>
+      <w:r>
+        <w:rPr>
           <w:b/>
-        </w:rPr>
-        <w:t xml:space="preserve">Fig. S1. Lactate transport inhibition decreases myofibroblast differentiation</w:t>
-      </w:r>
-      <w:r>
-        <w:rPr>
           <w:bCs/>
+        </w:rPr>
+        <w:t xml:space="preserve"> </w:t>
+      </w:r>
+      <w:r>
+        <w:rPr>
           <w:b/>
-        </w:rPr>
-        <w:t xml:space="preserve"> </w:t>
-      </w:r>
-      <w:r>
-        <w:rPr>
+          <w:bCs/>
+          <w:i/>
           <w:iCs/>
+        </w:rPr>
+        <w:t xml:space="preserve">in vitro</w:t>
+      </w:r>
+      <w:r>
+        <w:rPr>
+          <w:b/>
+          <w:bCs/>
+        </w:rPr>
+        <w:t xml:space="preserve">.</w:t>
+      </w:r>
+      <w:r>
+        <w:t xml:space="preserve"> </w:t>
+      </w:r>
+      <w:r>
+        <w:t xml:space="preserve">(</w:t>
+      </w:r>
+      <w:r>
+        <w:rPr>
+          <w:b/>
+          <w:bCs/>
+        </w:rPr>
+        <w:t xml:space="preserve">A</w:t>
+      </w:r>
+      <w:r>
+        <w:t xml:space="preserve">) Cell count following siRNA-mediated MCT knockdown. (</w:t>
+      </w:r>
+      <w:r>
+        <w:rPr>
+          <w:b/>
+          <w:bCs/>
+        </w:rPr>
+        <w:t xml:space="preserve">B</w:t>
+      </w:r>
+      <w:r>
+        <w:t xml:space="preserve">) Small molecule inhibitors of MCT1/2 (AR-C155858, AR) or MCT4 (VB124, VB) decrease TGFβ-stimulated α-SMA expression in normal human lung fibroblasts. (</w:t>
+      </w:r>
+      <w:r>
+        <w:rPr>
+          <w:b/>
+          <w:bCs/>
+        </w:rPr>
+        <w:t xml:space="preserve">C</w:t>
+      </w:r>
+      <w:r>
+        <w:t xml:space="preserve">-</w:t>
+      </w:r>
+      <w:r>
+        <w:rPr>
+          <w:b/>
+          <w:bCs/>
+        </w:rPr>
+        <w:t xml:space="preserve">D</w:t>
+      </w:r>
+      <w:r>
+        <w:t xml:space="preserve">) Cell counts following pharmacologic inhibition of lactate transporters. Summary data are mean ± SEM (* p-value-value &lt; 0.05;</w:t>
+      </w:r>
+      <w:r>
+        <w:t xml:space="preserve"> </w:t>
+      </w:r>
+      <w:r>
+        <w:rPr>
           <w:i/>
-          <w:bCs/>
-          <w:b/>
-        </w:rPr>
-        <w:t xml:space="preserve">in vitro</w:t>
-      </w:r>
-      <w:r>
-        <w:rPr>
-          <w:bCs/>
-          <w:b/>
-        </w:rPr>
-        <w:t xml:space="preserve">.</w:t>
-      </w:r>
-      <w:r>
-        <w:t xml:space="preserve"> </w:t>
-      </w:r>
-      <w:r>
-        <w:t xml:space="preserve">(</w:t>
-      </w:r>
-      <w:r>
-        <w:rPr>
-          <w:bCs/>
-          <w:b/>
-        </w:rPr>
-        <w:t xml:space="preserve">A</w:t>
-      </w:r>
-      <w:r>
-        <w:t xml:space="preserve">) Cell count following siRNA-mediated MCT knockdown. (</w:t>
-      </w:r>
-      <w:r>
-        <w:rPr>
-          <w:bCs/>
-          <w:b/>
-        </w:rPr>
-        <w:t xml:space="preserve">B</w:t>
-      </w:r>
-      <w:r>
-        <w:t xml:space="preserve">) Small molecule inhibitors of MCT1/2 (AR-C155858, AR) or MCT4 (VB124, VB) decrease TGFβ-stimulated α-SMA expression in normal human lung fibroblasts. (</w:t>
-      </w:r>
-      <w:r>
-        <w:rPr>
-          <w:bCs/>
-          <w:b/>
-        </w:rPr>
-        <w:t xml:space="preserve">C</w:t>
-      </w:r>
-      <w:r>
-        <w:t xml:space="preserve">-</w:t>
-      </w:r>
-      <w:r>
-        <w:rPr>
-          <w:bCs/>
-          <w:b/>
-        </w:rPr>
-        <w:t xml:space="preserve">D</w:t>
-      </w:r>
-      <w:r>
-        <w:t xml:space="preserve">) Cell counts following pharmacologic inhibition of lactate transporters. Summary data are mean ± SEM (* p-value-value &lt; 0.05;</w:t>
-      </w:r>
-      <w:r>
-        <w:t xml:space="preserve"> </w:t>
-      </w:r>
-      <w:r>
-        <w:rPr>
           <w:iCs/>
+        </w:rPr>
+        <w:t xml:space="preserve">black</w:t>
+      </w:r>
+      <w:r>
+        <w:t xml:space="preserve"> </w:t>
+      </w:r>
+      <w:r>
+        <w:t xml:space="preserve">compares TGFβ to control within a given treatment,</w:t>
+      </w:r>
+      <w:r>
+        <w:t xml:space="preserve"> </w:t>
+      </w:r>
+      <w:r>
+        <w:rPr>
           <w:i/>
-        </w:rPr>
-        <w:t xml:space="preserve">black</w:t>
-      </w:r>
-      <w:r>
-        <w:t xml:space="preserve"> </w:t>
-      </w:r>
-      <w:r>
-        <w:t xml:space="preserve">compares TGFβ to control within a given treatment,</w:t>
-      </w:r>
-      <w:r>
-        <w:t xml:space="preserve"> </w:t>
-      </w:r>
-      <w:r>
-        <w:rPr>
           <w:iCs/>
-          <w:i/>
         </w:rPr>
         <w:t xml:space="preserve">colored</w:t>
       </w:r>
@@ -7677,31 +7706,31 @@
       </w:pPr>
       <w:r>
         <w:rPr>
+          <w:b/>
           <w:bCs/>
+        </w:rPr>
+        <w:t xml:space="preserve">Fig. S2. Lactate transporter inhibition decreases pro-fibrotic gene transcription.</w:t>
+      </w:r>
+      <w:r>
+        <w:t xml:space="preserve"> </w:t>
+      </w:r>
+      <w:r>
+        <w:t xml:space="preserve">(</w:t>
+      </w:r>
+      <w:r>
+        <w:rPr>
           <w:b/>
-        </w:rPr>
-        <w:t xml:space="preserve">Fig. S2. Lactate transporter inhibition decreases pro-fibrotic gene transcription.</w:t>
-      </w:r>
-      <w:r>
-        <w:t xml:space="preserve"> </w:t>
-      </w:r>
-      <w:r>
-        <w:t xml:space="preserve">(</w:t>
-      </w:r>
-      <w:r>
-        <w:rPr>
           <w:bCs/>
+        </w:rPr>
+        <w:t xml:space="preserve">A</w:t>
+      </w:r>
+      <w:r>
+        <w:t xml:space="preserve">-</w:t>
+      </w:r>
+      <w:r>
+        <w:rPr>
           <w:b/>
-        </w:rPr>
-        <w:t xml:space="preserve">A</w:t>
-      </w:r>
-      <w:r>
-        <w:t xml:space="preserve">-</w:t>
-      </w:r>
-      <w:r>
-        <w:rPr>
           <w:bCs/>
-          <w:b/>
         </w:rPr>
         <w:t xml:space="preserve">C</w:t>
       </w:r>
@@ -7767,125 +7796,125 @@
       </w:pPr>
       <w:r>
         <w:rPr>
+          <w:b/>
           <w:bCs/>
+        </w:rPr>
+        <w:t xml:space="preserve">Fig. S3. Lactate transport inhibition alters cellular bioenergetics.</w:t>
+      </w:r>
+      <w:r>
+        <w:t xml:space="preserve"> </w:t>
+      </w:r>
+      <w:r>
+        <w:t xml:space="preserve">(</w:t>
+      </w:r>
+      <w:r>
+        <w:rPr>
           <w:b/>
-        </w:rPr>
-        <w:t xml:space="preserve">Fig. S3. Lactate transport inhibition alters cellular bioenergetics.</w:t>
-      </w:r>
-      <w:r>
-        <w:t xml:space="preserve"> </w:t>
-      </w:r>
-      <w:r>
-        <w:t xml:space="preserve">(</w:t>
-      </w:r>
-      <w:r>
-        <w:rPr>
           <w:bCs/>
+        </w:rPr>
+        <w:t xml:space="preserve">A</w:t>
+      </w:r>
+      <w:r>
+        <w:t xml:space="preserve">) Extracellular lactate was determined 48 h following TGFβ in the presence of MCT1/2 inhibitor AR-C155858 (AR), MCT4 inhibitor VB124 (VB), or both (N = 3-13 biological replicates, * p-value &lt; 0.05,</w:t>
+      </w:r>
+      <w:r>
+        <w:t xml:space="preserve"> </w:t>
+      </w:r>
+      <w:r>
+        <w:rPr>
+          <w:i/>
+          <w:iCs/>
+        </w:rPr>
+        <w:t xml:space="preserve">black</w:t>
+      </w:r>
+      <w:r>
+        <w:t xml:space="preserve"> </w:t>
+      </w:r>
+      <w:r>
+        <w:t xml:space="preserve">compares TGFβ</w:t>
+      </w:r>
+      <w:r>
+        <w:t xml:space="preserve"> </w:t>
+      </w:r>
+      <w:r>
+        <w:rPr>
+          <w:i/>
+          <w:iCs/>
+        </w:rPr>
+        <w:t xml:space="preserve">v.</w:t>
+      </w:r>
+      <w:r>
+        <w:t xml:space="preserve"> </w:t>
+      </w:r>
+      <w:r>
+        <w:t xml:space="preserve">Ctl,</w:t>
+      </w:r>
+      <w:r>
+        <w:t xml:space="preserve"> </w:t>
+      </w:r>
+      <w:r>
+        <w:rPr>
+          <w:i/>
+          <w:iCs/>
+        </w:rPr>
+        <w:t xml:space="preserve">colored</w:t>
+      </w:r>
+      <w:r>
+        <w:t xml:space="preserve"> </w:t>
+      </w:r>
+      <w:r>
+        <w:t xml:space="preserve">compares Drug</w:t>
+      </w:r>
+      <w:r>
+        <w:t xml:space="preserve"> </w:t>
+      </w:r>
+      <w:r>
+        <w:rPr>
+          <w:i/>
+          <w:iCs/>
+        </w:rPr>
+        <w:t xml:space="preserve">v.</w:t>
+      </w:r>
+      <w:r>
+        <w:t xml:space="preserve"> </w:t>
+      </w:r>
+      <w:r>
+        <w:t xml:space="preserve">Veh). (</w:t>
+      </w:r>
+      <w:r>
+        <w:rPr>
           <w:b/>
-        </w:rPr>
-        <w:t xml:space="preserve">A</w:t>
-      </w:r>
-      <w:r>
-        <w:t xml:space="preserve">) Extracellular lactate was determined 48 h following TGFβ in the presence of MCT1/2 inhibitor AR-C155858 (AR), MCT4 inhibitor VB124 (VB), or both (N = 3-13 biological replicates, * p-value &lt; 0.05,</w:t>
-      </w:r>
-      <w:r>
-        <w:t xml:space="preserve"> </w:t>
-      </w:r>
-      <w:r>
-        <w:rPr>
+          <w:bCs/>
+        </w:rPr>
+        <w:t xml:space="preserve">B</w:t>
+      </w:r>
+      <w:r>
+        <w:t xml:space="preserve">) Extracellular glucose was determined 48 h following TGFβ in the presence of MCT1 inhibitor AZD3965 (AZD), VB, or both (N = 5 biological replicates). (</w:t>
+      </w:r>
+      <w:r>
+        <w:rPr>
+          <w:b/>
+          <w:bCs/>
+        </w:rPr>
+        <w:t xml:space="preserve">C</w:t>
+      </w:r>
+      <w:r>
+        <w:t xml:space="preserve">) Summary data from Seahorse extracellular flux analysis. (</w:t>
+      </w:r>
+      <w:r>
+        <w:rPr>
+          <w:b/>
+          <w:bCs/>
+        </w:rPr>
+        <w:t xml:space="preserve">D</w:t>
+      </w:r>
+      <w:r>
+        <w:t xml:space="preserve">) Cell bioenergetic stress testing results from Seahorse analysis. Glycolytic capacity measures the increase in proton efflux rate following oligomycin treatment. Spare respiratory capacity measures the increase in oxygen consumption rate (OCR) following FCCP treatment compared to basal OCR. Coupling efficiency measures the proportion of basal OCR that contributes to ATP production (</w:t>
+      </w:r>
+      <w:r>
+        <w:rPr>
+          <w:i/>
           <w:iCs/>
-          <w:i/>
-        </w:rPr>
-        <w:t xml:space="preserve">black</w:t>
-      </w:r>
-      <w:r>
-        <w:t xml:space="preserve"> </w:t>
-      </w:r>
-      <w:r>
-        <w:t xml:space="preserve">compares TGFβ</w:t>
-      </w:r>
-      <w:r>
-        <w:t xml:space="preserve"> </w:t>
-      </w:r>
-      <w:r>
-        <w:rPr>
-          <w:iCs/>
-          <w:i/>
-        </w:rPr>
-        <w:t xml:space="preserve">v.</w:t>
-      </w:r>
-      <w:r>
-        <w:t xml:space="preserve"> </w:t>
-      </w:r>
-      <w:r>
-        <w:t xml:space="preserve">Ctl,</w:t>
-      </w:r>
-      <w:r>
-        <w:t xml:space="preserve"> </w:t>
-      </w:r>
-      <w:r>
-        <w:rPr>
-          <w:iCs/>
-          <w:i/>
-        </w:rPr>
-        <w:t xml:space="preserve">colored</w:t>
-      </w:r>
-      <w:r>
-        <w:t xml:space="preserve"> </w:t>
-      </w:r>
-      <w:r>
-        <w:t xml:space="preserve">compares Drug</w:t>
-      </w:r>
-      <w:r>
-        <w:t xml:space="preserve"> </w:t>
-      </w:r>
-      <w:r>
-        <w:rPr>
-          <w:iCs/>
-          <w:i/>
-        </w:rPr>
-        <w:t xml:space="preserve">v.</w:t>
-      </w:r>
-      <w:r>
-        <w:t xml:space="preserve"> </w:t>
-      </w:r>
-      <w:r>
-        <w:t xml:space="preserve">Veh). (</w:t>
-      </w:r>
-      <w:r>
-        <w:rPr>
-          <w:bCs/>
-          <w:b/>
-        </w:rPr>
-        <w:t xml:space="preserve">B</w:t>
-      </w:r>
-      <w:r>
-        <w:t xml:space="preserve">) Extracellular glucose was determined 48 h following TGFβ in the presence of MCT1 inhibitor AZD3965 (AZD), VB, or both (N = 5 biological replicates). (</w:t>
-      </w:r>
-      <w:r>
-        <w:rPr>
-          <w:bCs/>
-          <w:b/>
-        </w:rPr>
-        <w:t xml:space="preserve">C</w:t>
-      </w:r>
-      <w:r>
-        <w:t xml:space="preserve">) Summary data from Seahorse extracellular flux analysis. (</w:t>
-      </w:r>
-      <w:r>
-        <w:rPr>
-          <w:bCs/>
-          <w:b/>
-        </w:rPr>
-        <w:t xml:space="preserve">D</w:t>
-      </w:r>
-      <w:r>
-        <w:t xml:space="preserve">) Cell bioenergetic stress testing results from Seahorse analysis. Glycolytic capacity measures the increase in proton efflux rate following oligomycin treatment. Spare respiratory capacity measures the increase in oxygen consumption rate (OCR) following FCCP treatment compared to basal OCR. Coupling efficiency measures the proportion of basal OCR that contributes to ATP production (</w:t>
-      </w:r>
-      <w:r>
-        <w:rPr>
-          <w:iCs/>
-          <w:i/>
         </w:rPr>
         <w:t xml:space="preserve">i.e.,</w:t>
       </w:r>
@@ -7910,7 +7939,7 @@
           <wp:inline>
             <wp:extent cx="6400800" cy="8308828"/>
             <wp:effectExtent b="0" l="0" r="0" t="0"/>
-            <wp:docPr descr="Fig. S4. Metabolomic profiling of lung fibroblasts treated with lactate transport inhibitors. (A-D) Extracellular (A-B) and intracellular (C-D) metabolomic profile and metabolite set enrichment analyses of lung fibroblasts treated with TGFβ. (E-H) Extracellular (E-F) and intracellular (G-H) metabolomic profile and metabolite set enrichment analysis of AZD3965 treatment. (I-L) Extracellular (I-J) and intracellular (K-L) metabolomic profile and metabolite set enrichment analysis of VB124 treatment. Differentially regulated metabolites are colored (adjusted p-value &lt; 0.1), the top 10 up- and down-regulated of which are labeled. KEGG pathways significantly enriched (adjusted p-value &lt; 0.1) with metabolites differentially regulated by TGFβ treatment or MCT inhibition ordered by normalized enrichment score (NES). Positive NES indicates enrichment in treated cells while negative NES indicates enrichment in Vehicle-treated cells. (M) Labeled fraction of intracellular metabolites pyruvate (PYR), lactate (LAC), citrate (CIT), 2-oxoglutarate (2OG), succinate (SUC), and malate (MAL) following treatment with [U-13C5]-glutamine (N = 4 biological replicates, * adjusted p-value &lt; 0.05, black compares TGFβ v. Ctl for a given treatment, colored compares treatment v. vehicle for the indicated condition). Summary data are mean ± SEM." title="" id="91" name="Picture"/>
+            <wp:docPr descr="Fig. S4. Metabolomic profiling of lung fibroblasts treated with lactate transport inhibitors. (A-D) Extracellular (A-B) and intracellular (C-D) metabolomic profile and metabolite set enrichment analyses of lung fibroblasts treated with TGFβ. (E-H) Extracellular (E-F) and intracellular (G-H) metabolomic profile and metabolite set enrichment analysis of AZD3965 treatment. (I-L) Extracellular (I-J) and intracellular (K-L) metabolomic profile and metabolite set enrichment analysis of VB124 treatment. Differentially regulated metabolites are colored (adjusted p-value &lt; 0.1), the top 10 up- and down-regulated of which are labeled. KEGG pathways significantly enriched (p-value &lt; 0.1) with metabolites differentially regulated by TGFβ treatment or MCT inhibition ordered by normalized enrichment score (NES). Positive NES indicates enrichment in treated cells while negative NES indicates enrichment in Vehicle-treated cells. (M) Labeled fraction of intracellular metabolites pyruvate (PYR), lactate (LAC), citrate (CIT), 2-oxoglutarate (2OG), succinate (SUC), and malate (MAL) following treatment with [U-13C5]-glutamine (N = 4 biological replicates, * adjusted p-value &lt; 0.05, black compares TGFβ v. Ctl for a given treatment, colored compares treatment v. vehicle for the indicated condition). Summary data are mean ± SEM." title="" id="91" name="Picture"/>
             <a:graphic>
               <a:graphicData uri="http://schemas.openxmlformats.org/drawingml/2006/picture">
                 <pic:pic>
@@ -7954,61 +7983,61 @@
       </w:pPr>
       <w:r>
         <w:rPr>
+          <w:b/>
           <w:bCs/>
+        </w:rPr>
+        <w:t xml:space="preserve">Fig. S4. Metabolomic profiling of lung fibroblasts treated with lactate transport inhibitors.</w:t>
+      </w:r>
+      <w:r>
+        <w:t xml:space="preserve"> </w:t>
+      </w:r>
+      <w:r>
+        <w:t xml:space="preserve">(</w:t>
+      </w:r>
+      <w:r>
+        <w:rPr>
           <w:b/>
-        </w:rPr>
-        <w:t xml:space="preserve">Fig. S4. Metabolomic profiling of lung fibroblasts treated with lactate transport inhibitors.</w:t>
-      </w:r>
-      <w:r>
-        <w:t xml:space="preserve"> </w:t>
-      </w:r>
-      <w:r>
-        <w:t xml:space="preserve">(</w:t>
-      </w:r>
-      <w:r>
-        <w:rPr>
           <w:bCs/>
+        </w:rPr>
+        <w:t xml:space="preserve">A</w:t>
+      </w:r>
+      <w:r>
+        <w:t xml:space="preserve">-</w:t>
+      </w:r>
+      <w:r>
+        <w:rPr>
           <w:b/>
-        </w:rPr>
-        <w:t xml:space="preserve">A</w:t>
-      </w:r>
-      <w:r>
-        <w:t xml:space="preserve">-</w:t>
-      </w:r>
-      <w:r>
-        <w:rPr>
           <w:bCs/>
+        </w:rPr>
+        <w:t xml:space="preserve">D</w:t>
+      </w:r>
+      <w:r>
+        <w:t xml:space="preserve">) Extracellular (A-B) and intracellular (C-D) metabolomic profile and metabolite set enrichment analyses of lung fibroblasts treated with TGFβ. (</w:t>
+      </w:r>
+      <w:r>
+        <w:rPr>
           <w:b/>
-        </w:rPr>
-        <w:t xml:space="preserve">D</w:t>
-      </w:r>
-      <w:r>
-        <w:t xml:space="preserve">) Extracellular (A-B) and intracellular (C-D) metabolomic profile and metabolite set enrichment analyses of lung fibroblasts treated with TGFβ. (</w:t>
-      </w:r>
-      <w:r>
-        <w:rPr>
           <w:bCs/>
+        </w:rPr>
+        <w:t xml:space="preserve">E-H</w:t>
+      </w:r>
+      <w:r>
+        <w:t xml:space="preserve">) Extracellular (E-F) and intracellular (G-H) metabolomic profile and metabolite set enrichment analysis of AZD3965 treatment. (</w:t>
+      </w:r>
+      <w:r>
+        <w:rPr>
           <w:b/>
-        </w:rPr>
-        <w:t xml:space="preserve">E-H</w:t>
-      </w:r>
-      <w:r>
-        <w:t xml:space="preserve">) Extracellular (E-F) and intracellular (G-H) metabolomic profile and metabolite set enrichment analysis of AZD3965 treatment. (</w:t>
-      </w:r>
-      <w:r>
-        <w:rPr>
           <w:bCs/>
+        </w:rPr>
+        <w:t xml:space="preserve">I-L</w:t>
+      </w:r>
+      <w:r>
+        <w:t xml:space="preserve">) Extracellular (I-J) and intracellular (K-L) metabolomic profile and metabolite set enrichment analysis of VB124 treatment. Differentially regulated metabolites are colored (adjusted p-value &lt; 0.1), the top 10 up- and down-regulated of which are labeled. KEGG pathways significantly enriched (p-value &lt; 0.1) with metabolites differentially regulated by TGFβ treatment or MCT inhibition ordered by normalized enrichment score (NES). Positive NES indicates enrichment in treated cells while negative NES indicates enrichment in Vehicle-treated cells. (</w:t>
+      </w:r>
+      <w:r>
+        <w:rPr>
           <w:b/>
-        </w:rPr>
-        <w:t xml:space="preserve">I-L</w:t>
-      </w:r>
-      <w:r>
-        <w:t xml:space="preserve">) Extracellular (I-J) and intracellular (K-L) metabolomic profile and metabolite set enrichment analysis of VB124 treatment. Differentially regulated metabolites are colored (adjusted p-value &lt; 0.1), the top 10 up- and down-regulated of which are labeled. KEGG pathways significantly enriched (adjusted p-value &lt; 0.1) with metabolites differentially regulated by TGFβ treatment or MCT inhibition ordered by normalized enrichment score (NES). Positive NES indicates enrichment in treated cells while negative NES indicates enrichment in Vehicle-treated cells. (</w:t>
-      </w:r>
-      <w:r>
-        <w:rPr>
           <w:bCs/>
-          <w:b/>
         </w:rPr>
         <w:t xml:space="preserve">M</w:t>
       </w:r>
@@ -8038,56 +8067,56 @@
       </w:r>
       <w:r>
         <w:rPr>
+          <w:i/>
           <w:iCs/>
+        </w:rPr>
+        <w:t xml:space="preserve">black</w:t>
+      </w:r>
+      <w:r>
+        <w:t xml:space="preserve"> </w:t>
+      </w:r>
+      <w:r>
+        <w:t xml:space="preserve">compares TGFβ</w:t>
+      </w:r>
+      <w:r>
+        <w:t xml:space="preserve"> </w:t>
+      </w:r>
+      <w:r>
+        <w:rPr>
           <w:i/>
-        </w:rPr>
-        <w:t xml:space="preserve">black</w:t>
-      </w:r>
-      <w:r>
-        <w:t xml:space="preserve"> </w:t>
-      </w:r>
-      <w:r>
-        <w:t xml:space="preserve">compares TGFβ</w:t>
-      </w:r>
-      <w:r>
-        <w:t xml:space="preserve"> </w:t>
-      </w:r>
-      <w:r>
-        <w:rPr>
           <w:iCs/>
+        </w:rPr>
+        <w:t xml:space="preserve">v.</w:t>
+      </w:r>
+      <w:r>
+        <w:t xml:space="preserve"> </w:t>
+      </w:r>
+      <w:r>
+        <w:t xml:space="preserve">Ctl for a given treatment,</w:t>
+      </w:r>
+      <w:r>
+        <w:t xml:space="preserve"> </w:t>
+      </w:r>
+      <w:r>
+        <w:rPr>
           <w:i/>
-        </w:rPr>
-        <w:t xml:space="preserve">v.</w:t>
-      </w:r>
-      <w:r>
-        <w:t xml:space="preserve"> </w:t>
-      </w:r>
-      <w:r>
-        <w:t xml:space="preserve">Ctl for a given treatment,</w:t>
-      </w:r>
-      <w:r>
-        <w:t xml:space="preserve"> </w:t>
-      </w:r>
-      <w:r>
-        <w:rPr>
           <w:iCs/>
+        </w:rPr>
+        <w:t xml:space="preserve">colored</w:t>
+      </w:r>
+      <w:r>
+        <w:t xml:space="preserve"> </w:t>
+      </w:r>
+      <w:r>
+        <w:t xml:space="preserve">compares treatment</w:t>
+      </w:r>
+      <w:r>
+        <w:t xml:space="preserve"> </w:t>
+      </w:r>
+      <w:r>
+        <w:rPr>
           <w:i/>
-        </w:rPr>
-        <w:t xml:space="preserve">colored</w:t>
-      </w:r>
-      <w:r>
-        <w:t xml:space="preserve"> </w:t>
-      </w:r>
-      <w:r>
-        <w:t xml:space="preserve">compares treatment</w:t>
-      </w:r>
-      <w:r>
-        <w:t xml:space="preserve"> </w:t>
-      </w:r>
-      <w:r>
-        <w:rPr>
           <w:iCs/>
-          <w:i/>
         </w:rPr>
         <w:t xml:space="preserve">v.</w:t>
       </w:r>
@@ -8110,7 +8139,7 @@
       <w:r>
         <w:drawing>
           <wp:inline>
-            <wp:extent cx="5731055" cy="8997206"/>
+            <wp:extent cx="5731055" cy="9027788"/>
             <wp:effectExtent b="0" l="0" r="0" t="0"/>
             <wp:docPr descr="Fig. S5. Stable isotope tracing in lung fibroblasts treated with TGFβ. Lung fibroblasts were cultured with stable isotopes of glucose, lactate, and glutamine during treatment with TGFβ (columns). Mass isotope distributions were determined by LC-MS for key metabolites in central carbon metabolic pathways (rows). Significant differences in isotopic enrichment are indicated (* adjusted p-value &lt; 0.05). Summary data are mean ± SEM (N = 4 biological replicates)." title="" id="94" name="Picture"/>
             <a:graphic>
@@ -8131,7 +8160,7 @@
                   <pic:spPr bwMode="auto">
                     <a:xfrm>
                       <a:off x="0" y="0"/>
-                      <a:ext cx="5731055" cy="8997206"/>
+                      <a:ext cx="5731055" cy="9027788"/>
                     </a:xfrm>
                     <a:prstGeom prst="rect">
                       <a:avLst/>
@@ -8156,8 +8185,8 @@
       </w:pPr>
       <w:r>
         <w:rPr>
+          <w:b/>
           <w:bCs/>
-          <w:b/>
         </w:rPr>
         <w:t xml:space="preserve">Fig. S5. Stable isotope tracing in lung fibroblasts treated with TGFβ.</w:t>
       </w:r>
@@ -8169,18 +8198,18 @@
       </w:r>
       <w:r>
         <w:rPr>
+          <w:i/>
           <w:iCs/>
+        </w:rPr>
+        <w:t xml:space="preserve">columns</w:t>
+      </w:r>
+      <w:r>
+        <w:t xml:space="preserve">). Mass isotope distributions were determined by LC-MS for key metabolites in central carbon metabolic pathways (</w:t>
+      </w:r>
+      <w:r>
+        <w:rPr>
           <w:i/>
-        </w:rPr>
-        <w:t xml:space="preserve">columns</w:t>
-      </w:r>
-      <w:r>
-        <w:t xml:space="preserve">). Mass isotope distributions were determined by LC-MS for key metabolites in central carbon metabolic pathways (</w:t>
-      </w:r>
-      <w:r>
-        <w:rPr>
           <w:iCs/>
-          <w:i/>
         </w:rPr>
         <w:t xml:space="preserve">rows</w:t>
       </w:r>
@@ -8246,95 +8275,95 @@
       </w:pPr>
       <w:r>
         <w:rPr>
+          <w:b/>
           <w:bCs/>
+        </w:rPr>
+        <w:t xml:space="preserve">Fig. S6. Lactate transport inhibition activates antioxidant defenses.</w:t>
+      </w:r>
+      <w:r>
+        <w:t xml:space="preserve"> </w:t>
+      </w:r>
+      <w:r>
+        <w:t xml:space="preserve">(</w:t>
+      </w:r>
+      <w:r>
+        <w:rPr>
           <w:b/>
-        </w:rPr>
-        <w:t xml:space="preserve">Fig. S6. Lactate transport inhibition activates antioxidant defenses.</w:t>
-      </w:r>
-      <w:r>
-        <w:t xml:space="preserve"> </w:t>
-      </w:r>
-      <w:r>
-        <w:t xml:space="preserve">(</w:t>
-      </w:r>
-      <w:r>
-        <w:rPr>
           <w:bCs/>
+        </w:rPr>
+        <w:t xml:space="preserve">A</w:t>
+      </w:r>
+      <w:r>
+        <w:t xml:space="preserve">) The cellular redox couple NADPH/NADP</w:t>
+      </w:r>
+      <w:r>
+        <w:rPr>
+          <w:vertAlign w:val="superscript"/>
+        </w:rPr>
+        <w:t xml:space="preserve">+</w:t>
+      </w:r>
+      <w:r>
+        <w:t xml:space="preserve"> </w:t>
+      </w:r>
+      <w:r>
+        <w:t xml:space="preserve">was determined by enzymatic cycling assay (N = 4 biological replicates; * adjusted p-value &lt; 0.05;</w:t>
+      </w:r>
+      <w:r>
+        <w:t xml:space="preserve"> </w:t>
+      </w:r>
+      <w:r>
+        <w:rPr>
+          <w:i/>
+          <w:iCs/>
+        </w:rPr>
+        <w:t xml:space="preserve">black</w:t>
+      </w:r>
+      <w:r>
+        <w:t xml:space="preserve"> </w:t>
+      </w:r>
+      <w:r>
+        <w:t xml:space="preserve">compares TGFβ to control within a given treatment,</w:t>
+      </w:r>
+      <w:r>
+        <w:t xml:space="preserve"> </w:t>
+      </w:r>
+      <w:r>
+        <w:rPr>
+          <w:i/>
+          <w:iCs/>
+        </w:rPr>
+        <w:t xml:space="preserve">colored</w:t>
+      </w:r>
+      <w:r>
+        <w:t xml:space="preserve"> </w:t>
+      </w:r>
+      <w:r>
+        <w:t xml:space="preserve">compares the treatment effect to control for a given condition). (</w:t>
+      </w:r>
+      <w:r>
+        <w:rPr>
           <w:b/>
-        </w:rPr>
-        <w:t xml:space="preserve">A</w:t>
-      </w:r>
-      <w:r>
-        <w:t xml:space="preserve">) The cellular redox couple NADPH/NADP</w:t>
-      </w:r>
-      <w:r>
-        <w:rPr>
-          <w:vertAlign w:val="superscript"/>
-        </w:rPr>
-        <w:t xml:space="preserve">+</w:t>
-      </w:r>
-      <w:r>
-        <w:t xml:space="preserve"> </w:t>
-      </w:r>
-      <w:r>
-        <w:t xml:space="preserve">was determined by enzymatic cycling assay (N = 4 biological replicates; * adjusted p-value &lt; 0.05;</w:t>
-      </w:r>
-      <w:r>
-        <w:t xml:space="preserve"> </w:t>
-      </w:r>
-      <w:r>
-        <w:rPr>
-          <w:iCs/>
-          <w:i/>
-        </w:rPr>
-        <w:t xml:space="preserve">black</w:t>
-      </w:r>
-      <w:r>
-        <w:t xml:space="preserve"> </w:t>
-      </w:r>
-      <w:r>
-        <w:t xml:space="preserve">compares TGFβ to control within a given treatment,</w:t>
-      </w:r>
-      <w:r>
-        <w:t xml:space="preserve"> </w:t>
-      </w:r>
-      <w:r>
-        <w:rPr>
-          <w:iCs/>
-          <w:i/>
-        </w:rPr>
-        <w:t xml:space="preserve">colored</w:t>
-      </w:r>
-      <w:r>
-        <w:t xml:space="preserve"> </w:t>
-      </w:r>
-      <w:r>
-        <w:t xml:space="preserve">compares the treatment effect to control for a given condition). (</w:t>
-      </w:r>
-      <w:r>
-        <w:rPr>
           <w:bCs/>
+        </w:rPr>
+        <w:t xml:space="preserve">B</w:t>
+      </w:r>
+      <w:r>
+        <w:t xml:space="preserve">) MitoTracker fluorescence was measured as a marker of mitochondrial mass (N = 3 biological replicates; * adjusted p-value &lt; 0.05 compared to TGFβ-treated cells). (</w:t>
+      </w:r>
+      <w:r>
+        <w:rPr>
           <w:b/>
-        </w:rPr>
-        <w:t xml:space="preserve">B</w:t>
-      </w:r>
-      <w:r>
-        <w:t xml:space="preserve">) MitoTracker fluorescence was measured as a marker of mitochondrial mass (N = 3 biological replicates; * adjusted p-value &lt; 0.05 compared to TGFβ-treated cells). (</w:t>
-      </w:r>
-      <w:r>
-        <w:rPr>
           <w:bCs/>
+        </w:rPr>
+        <w:t xml:space="preserve">C</w:t>
+      </w:r>
+      <w:r>
+        <w:t xml:space="preserve">) Proline peak areas determined by LC-MS (N = 5 biological replicates, * adjusted p-value &lt; 0.05 for the main treatment effect). (</w:t>
+      </w:r>
+      <w:r>
+        <w:rPr>
           <w:b/>
-        </w:rPr>
-        <w:t xml:space="preserve">C</w:t>
-      </w:r>
-      <w:r>
-        <w:t xml:space="preserve">) Proline peak areas determined by LC-MS (N = 5 biological replicates, * adjusted p-value &lt; 0.05 for the main treatment effect). (</w:t>
-      </w:r>
-      <w:r>
-        <w:rPr>
           <w:bCs/>
-          <w:b/>
         </w:rPr>
         <w:t xml:space="preserve">D</w:t>
       </w:r>
@@ -8372,7 +8401,7 @@
       <w:r>
         <w:drawing>
           <wp:inline>
-            <wp:extent cx="3755462" cy="2767665"/>
+            <wp:extent cx="3746287" cy="2798247"/>
             <wp:effectExtent b="0" l="0" r="0" t="0"/>
             <wp:docPr descr="Fig. S7. Mechanisms of lactate signaling. (A) Exogenous lactate (10 mM) does not ameliorate TGFβ-stimulated α-SMA expression. (B) Lactate transport inhibition does not attenuate HIF-1α stabilization 6 h after TGFβ treatment. Summary data are mean ± SEM. (N = 4 biological replicates, * adjusted p-value &lt; 0.05, black compares TGFβ v. Ctl for a given treatment, colored compares treatment v. vehicle for the indicated condition)." title="" id="100" name="Picture"/>
             <a:graphic>
@@ -8393,7 +8422,7 @@
                   <pic:spPr bwMode="auto">
                     <a:xfrm>
                       <a:off x="0" y="0"/>
-                      <a:ext cx="3755462" cy="2767665"/>
+                      <a:ext cx="3746287" cy="2798247"/>
                     </a:xfrm>
                     <a:prstGeom prst="rect">
                       <a:avLst/>
@@ -8418,31 +8447,31 @@
       </w:pPr>
       <w:r>
         <w:rPr>
+          <w:b/>
           <w:bCs/>
+        </w:rPr>
+        <w:t xml:space="preserve">Fig. S7. Mechanisms of lactate signaling.</w:t>
+      </w:r>
+      <w:r>
+        <w:t xml:space="preserve"> </w:t>
+      </w:r>
+      <w:r>
+        <w:t xml:space="preserve">(</w:t>
+      </w:r>
+      <w:r>
+        <w:rPr>
           <w:b/>
-        </w:rPr>
-        <w:t xml:space="preserve">Fig. S7. Mechanisms of lactate signaling.</w:t>
-      </w:r>
-      <w:r>
-        <w:t xml:space="preserve"> </w:t>
-      </w:r>
-      <w:r>
-        <w:t xml:space="preserve">(</w:t>
-      </w:r>
-      <w:r>
-        <w:rPr>
           <w:bCs/>
+        </w:rPr>
+        <w:t xml:space="preserve">A</w:t>
+      </w:r>
+      <w:r>
+        <w:t xml:space="preserve">) Exogenous lactate (10 mM) does not ameliorate TGFβ-stimulated α-SMA expression. (</w:t>
+      </w:r>
+      <w:r>
+        <w:rPr>
           <w:b/>
-        </w:rPr>
-        <w:t xml:space="preserve">A</w:t>
-      </w:r>
-      <w:r>
-        <w:t xml:space="preserve">) Exogenous lactate (10 mM) does not ameliorate TGFβ-stimulated α-SMA expression. (</w:t>
-      </w:r>
-      <w:r>
-        <w:rPr>
           <w:bCs/>
-          <w:b/>
         </w:rPr>
         <w:t xml:space="preserve">B</w:t>
       </w:r>
@@ -8454,56 +8483,56 @@
       </w:r>
       <w:r>
         <w:rPr>
+          <w:i/>
           <w:iCs/>
+        </w:rPr>
+        <w:t xml:space="preserve">black</w:t>
+      </w:r>
+      <w:r>
+        <w:t xml:space="preserve"> </w:t>
+      </w:r>
+      <w:r>
+        <w:t xml:space="preserve">compares TGFβ</w:t>
+      </w:r>
+      <w:r>
+        <w:t xml:space="preserve"> </w:t>
+      </w:r>
+      <w:r>
+        <w:rPr>
           <w:i/>
-        </w:rPr>
-        <w:t xml:space="preserve">black</w:t>
-      </w:r>
-      <w:r>
-        <w:t xml:space="preserve"> </w:t>
-      </w:r>
-      <w:r>
-        <w:t xml:space="preserve">compares TGFβ</w:t>
-      </w:r>
-      <w:r>
-        <w:t xml:space="preserve"> </w:t>
-      </w:r>
-      <w:r>
-        <w:rPr>
           <w:iCs/>
+        </w:rPr>
+        <w:t xml:space="preserve">v.</w:t>
+      </w:r>
+      <w:r>
+        <w:t xml:space="preserve"> </w:t>
+      </w:r>
+      <w:r>
+        <w:t xml:space="preserve">Ctl for a given treatment,</w:t>
+      </w:r>
+      <w:r>
+        <w:t xml:space="preserve"> </w:t>
+      </w:r>
+      <w:r>
+        <w:rPr>
           <w:i/>
-        </w:rPr>
-        <w:t xml:space="preserve">v.</w:t>
-      </w:r>
-      <w:r>
-        <w:t xml:space="preserve"> </w:t>
-      </w:r>
-      <w:r>
-        <w:t xml:space="preserve">Ctl for a given treatment,</w:t>
-      </w:r>
-      <w:r>
-        <w:t xml:space="preserve"> </w:t>
-      </w:r>
-      <w:r>
-        <w:rPr>
           <w:iCs/>
+        </w:rPr>
+        <w:t xml:space="preserve">colored</w:t>
+      </w:r>
+      <w:r>
+        <w:t xml:space="preserve"> </w:t>
+      </w:r>
+      <w:r>
+        <w:t xml:space="preserve">compares treatment</w:t>
+      </w:r>
+      <w:r>
+        <w:t xml:space="preserve"> </w:t>
+      </w:r>
+      <w:r>
+        <w:rPr>
           <w:i/>
-        </w:rPr>
-        <w:t xml:space="preserve">colored</w:t>
-      </w:r>
-      <w:r>
-        <w:t xml:space="preserve"> </w:t>
-      </w:r>
-      <w:r>
-        <w:t xml:space="preserve">compares treatment</w:t>
-      </w:r>
-      <w:r>
-        <w:t xml:space="preserve"> </w:t>
-      </w:r>
-      <w:r>
-        <w:rPr>
           <w:iCs/>
-          <w:i/>
         </w:rPr>
         <w:t xml:space="preserve">v.</w:t>
       </w:r>
@@ -8526,7 +8555,7 @@
       <w:r>
         <w:drawing>
           <wp:inline>
-            <wp:extent cx="4630105" cy="1758461"/>
+            <wp:extent cx="4657629" cy="1776810"/>
             <wp:effectExtent b="0" l="0" r="0" t="0"/>
             <wp:docPr descr="Fig. S8. Lactate transport inhibition improves weight gain following bleomycin. Following bleomycin, mice were weighed weekly. Data points show individual mice, summary statistics show the mean ± SEM, * adjusted p-value-value &lt; 0.05 for the overall treatment effect compared to bleomycin-treated (Bleo) vehicle control." title="" id="103" name="Picture"/>
             <a:graphic>
@@ -8547,7 +8576,7 @@
                   <pic:spPr bwMode="auto">
                     <a:xfrm>
                       <a:off x="0" y="0"/>
-                      <a:ext cx="4630105" cy="1758461"/>
+                      <a:ext cx="4657629" cy="1776810"/>
                     </a:xfrm>
                     <a:prstGeom prst="rect">
                       <a:avLst/>
@@ -8572,8 +8601,8 @@
       </w:pPr>
       <w:r>
         <w:rPr>
+          <w:b/>
           <w:bCs/>
-          <w:b/>
         </w:rPr>
         <w:t xml:space="preserve">Fig. S8. Lactate transport inhibition improves weight gain following bleomycin.</w:t>
       </w:r>
@@ -8642,94 +8671,94 @@
       </w:pPr>
       <w:r>
         <w:rPr>
+          <w:b/>
           <w:bCs/>
+        </w:rPr>
+        <w:t xml:space="preserve">Fig. S9. Metabolic reprogramming by lactate transport inhibition</w:t>
+      </w:r>
+      <w:r>
+        <w:rPr>
           <w:b/>
-        </w:rPr>
-        <w:t xml:space="preserve">Fig. S9. Metabolic reprogramming by lactate transport inhibition</w:t>
-      </w:r>
-      <w:r>
-        <w:rPr>
           <w:bCs/>
+        </w:rPr>
+        <w:t xml:space="preserve"> </w:t>
+      </w:r>
+      <w:r>
+        <w:rPr>
           <w:b/>
-        </w:rPr>
-        <w:t xml:space="preserve"> </w:t>
-      </w:r>
-      <w:r>
-        <w:rPr>
+          <w:bCs/>
+          <w:i/>
           <w:iCs/>
-          <w:i/>
+        </w:rPr>
+        <w:t xml:space="preserve">in vivo</w:t>
+      </w:r>
+      <w:r>
+        <w:rPr>
+          <w:b/>
           <w:bCs/>
+        </w:rPr>
+        <w:t xml:space="preserve">.</w:t>
+      </w:r>
+      <w:r>
+        <w:t xml:space="preserve"> </w:t>
+      </w:r>
+      <w:r>
+        <w:t xml:space="preserve">(</w:t>
+      </w:r>
+      <w:r>
+        <w:rPr>
           <w:b/>
-        </w:rPr>
-        <w:t xml:space="preserve">in vivo</w:t>
-      </w:r>
-      <w:r>
-        <w:rPr>
           <w:bCs/>
+        </w:rPr>
+        <w:t xml:space="preserve">A</w:t>
+      </w:r>
+      <w:r>
+        <w:t xml:space="preserve">-</w:t>
+      </w:r>
+      <w:r>
+        <w:rPr>
           <w:b/>
-        </w:rPr>
-        <w:t xml:space="preserve">.</w:t>
-      </w:r>
-      <w:r>
-        <w:t xml:space="preserve"> </w:t>
-      </w:r>
-      <w:r>
-        <w:t xml:space="preserve">(</w:t>
-      </w:r>
-      <w:r>
-        <w:rPr>
           <w:bCs/>
+        </w:rPr>
+        <w:t xml:space="preserve">D</w:t>
+      </w:r>
+      <w:r>
+        <w:t xml:space="preserve">) Plasma (A-B) and lung (C-D) metabolomic profile and metabolite set enrichment analyses in bleomycin-treated mice. (</w:t>
+      </w:r>
+      <w:r>
+        <w:rPr>
           <w:b/>
-        </w:rPr>
-        <w:t xml:space="preserve">A</w:t>
+          <w:bCs/>
+        </w:rPr>
+        <w:t xml:space="preserve">E</w:t>
       </w:r>
       <w:r>
         <w:t xml:space="preserve">-</w:t>
       </w:r>
       <w:r>
         <w:rPr>
+          <w:b/>
           <w:bCs/>
+        </w:rPr>
+        <w:t xml:space="preserve">H</w:t>
+      </w:r>
+      <w:r>
+        <w:t xml:space="preserve">) Plasma (E-F) and lung (G-H) metabolomic profile and metabolite set enrichment analysis of AZD3965 treatment in bleomycin-treated mice. (</w:t>
+      </w:r>
+      <w:r>
+        <w:rPr>
           <w:b/>
-        </w:rPr>
-        <w:t xml:space="preserve">D</w:t>
-      </w:r>
-      <w:r>
-        <w:t xml:space="preserve">) Plasma (A-B) and lung (C-D) metabolomic profile and metabolite set enrichment analyses in bleomycin-treated mice. (</w:t>
-      </w:r>
-      <w:r>
-        <w:rPr>
           <w:bCs/>
+        </w:rPr>
+        <w:t xml:space="preserve">I</w:t>
+      </w:r>
+      <w:r>
+        <w:t xml:space="preserve">-</w:t>
+      </w:r>
+      <w:r>
+        <w:rPr>
           <w:b/>
-        </w:rPr>
-        <w:t xml:space="preserve">E</w:t>
-      </w:r>
-      <w:r>
-        <w:t xml:space="preserve">-</w:t>
-      </w:r>
-      <w:r>
-        <w:rPr>
           <w:bCs/>
-          <w:b/>
-        </w:rPr>
-        <w:t xml:space="preserve">H</w:t>
-      </w:r>
-      <w:r>
-        <w:t xml:space="preserve">) Plasma (E-F) and lung (G-H) metabolomic profile and metabolite set enrichment analysis of AZD3965 treatment in bleomycin-treated mice. (</w:t>
-      </w:r>
-      <w:r>
-        <w:rPr>
-          <w:bCs/>
-          <w:b/>
-        </w:rPr>
-        <w:t xml:space="preserve">I</w:t>
-      </w:r>
-      <w:r>
-        <w:t xml:space="preserve">-</w:t>
-      </w:r>
-      <w:r>
-        <w:rPr>
-          <w:bCs/>
-          <w:b/>
         </w:rPr>
         <w:t xml:space="preserve">L</w:t>
       </w:r>
@@ -8749,7 +8778,7 @@
       <w:r>
         <w:drawing>
           <wp:inline>
-            <wp:extent cx="2461846" cy="1862440"/>
+            <wp:extent cx="2477137" cy="1899138"/>
             <wp:effectExtent b="0" l="0" r="0" t="0"/>
             <wp:docPr descr="Fig. S10. VB253 does not attenuate canonical TGFβ signaling. Upon phosphorylation by the TGFβ receptor, Smad3 relocates to the nucleus. Dose-response profile of VB253 compared to nintedanib (NIN), demonstrates that VB253 does not inhibit canonical Smad3 signaling pathways." title="" id="109" name="Picture"/>
             <a:graphic>
@@ -8770,7 +8799,7 @@
                   <pic:spPr bwMode="auto">
                     <a:xfrm>
                       <a:off x="0" y="0"/>
-                      <a:ext cx="2461846" cy="1862440"/>
+                      <a:ext cx="2477137" cy="1899138"/>
                     </a:xfrm>
                     <a:prstGeom prst="rect">
                       <a:avLst/>
@@ -8795,8 +8824,8 @@
       </w:pPr>
       <w:r>
         <w:rPr>
+          <w:b/>
           <w:bCs/>
-          <w:b/>
         </w:rPr>
         <w:t xml:space="preserve">Fig. S10. VB253 does not attenuate canonical TGFβ signaling.</w:t>
       </w:r>
@@ -9262,14 +9291,14 @@
     </w:lvl>
   </w:abstractNum>
   <w:abstractNum w:abstractNumId="990">
-    <w:nsid w:val="A990"/>
+    <w:nsid w:val="0000A990"/>
     <w:multiLevelType w:val="multilevel"/>
     <w:lvl w:ilvl="0">
       <w:numFmt w:val="bullet"/>
       <w:lvlText w:val=" "/>
       <w:lvlJc w:val="left"/>
       <w:pPr>
-        <w:ind w:left="720" w:hanging="480"/>
+        <w:ind w:left="720" w:hanging="360"/>
       </w:pPr>
     </w:lvl>
     <w:lvl w:ilvl="1">
@@ -9277,7 +9306,7 @@
       <w:lvlText w:val=" "/>
       <w:lvlJc w:val="left"/>
       <w:pPr>
-        <w:ind w:left="1440" w:hanging="480"/>
+        <w:ind w:left="1440" w:hanging="360"/>
       </w:pPr>
     </w:lvl>
     <w:lvl w:ilvl="2">
@@ -9285,7 +9314,7 @@
       <w:lvlText w:val=" "/>
       <w:lvlJc w:val="left"/>
       <w:pPr>
-        <w:ind w:left="2160" w:hanging="480"/>
+        <w:ind w:left="2160" w:hanging="360"/>
       </w:pPr>
     </w:lvl>
     <w:lvl w:ilvl="3">
@@ -9293,7 +9322,7 @@
       <w:lvlText w:val=" "/>
       <w:lvlJc w:val="left"/>
       <w:pPr>
-        <w:ind w:left="2880" w:hanging="480"/>
+        <w:ind w:left="2880" w:hanging="360"/>
       </w:pPr>
     </w:lvl>
     <w:lvl w:ilvl="4">
@@ -9301,7 +9330,7 @@
       <w:lvlText w:val=" "/>
       <w:lvlJc w:val="left"/>
       <w:pPr>
-        <w:ind w:left="3600" w:hanging="480"/>
+        <w:ind w:left="3600" w:hanging="360"/>
       </w:pPr>
     </w:lvl>
     <w:lvl w:ilvl="5">
@@ -9309,7 +9338,7 @@
       <w:lvlText w:val=" "/>
       <w:lvlJc w:val="left"/>
       <w:pPr>
-        <w:ind w:left="4320" w:hanging="480"/>
+        <w:ind w:left="4320" w:hanging="360"/>
       </w:pPr>
     </w:lvl>
     <w:lvl w:ilvl="6">
@@ -9317,7 +9346,7 @@
       <w:lvlText w:val=" "/>
       <w:lvlJc w:val="left"/>
       <w:pPr>
-        <w:ind w:left="5040" w:hanging="480"/>
+        <w:ind w:left="5040" w:hanging="360"/>
       </w:pPr>
     </w:lvl>
     <w:lvl w:ilvl="7">
@@ -9325,7 +9354,7 @@
       <w:lvlText w:val=" "/>
       <w:lvlJc w:val="left"/>
       <w:pPr>
-        <w:ind w:left="5760" w:hanging="480"/>
+        <w:ind w:left="5760" w:hanging="360"/>
       </w:pPr>
     </w:lvl>
     <w:lvl w:ilvl="8">
@@ -9333,7 +9362,7 @@
       <w:lvlText w:val=" "/>
       <w:lvlJc w:val="left"/>
       <w:pPr>
-        <w:ind w:left="6480" w:hanging="480"/>
+        <w:ind w:left="6480" w:hanging="360"/>
       </w:pPr>
     </w:lvl>
   </w:abstractNum>

</xml_diff>

<commit_message>
add PCLS blot data
</commit_message>
<xml_diff>
--- a/manuscript/ziehr_2023_mcti_supplement.docx
+++ b/manuscript/ziehr_2023_mcti_supplement.docx
@@ -3719,6 +3719,458 @@
                 <w:szCs w:val="18"/>
                 <w:color w:val="000000"/>
               </w:rPr>
+              <w:t xml:space="preserve">antibody</w:t>
+            </w:r>
+          </w:p>
+        </w:tc>
+        <w:tc>
+          <w:tcPr>
+            <w:tcBorders>
+              <w:bottom w:val="none" w:sz="0" w:space="0" w:color="000000"/>
+              <w:top w:val="none" w:sz="0" w:space="0" w:color="000000"/>
+              <w:left w:val="none" w:sz="0" w:space="0" w:color="000000"/>
+              <w:right w:val="none" w:sz="0" w:space="0" w:color="000000"/>
+            </w:tcBorders>
+            <w:shd w:val="clear" w:color="auto" w:fill="FFFFFF"/>
+            <w:tcMar>
+              <w:top w:w="0" w:type="dxa"/>
+              <w:bottom w:w="0" w:type="dxa"/>
+              <w:left w:w="0" w:type="dxa"/>
+              <w:right w:w="0" w:type="dxa"/>
+            </w:tcMar>
+            <w:vAlign w:val="center"/>
+          </w:tcPr>
+          <w:p>
+            <w:pPr>
+              <w:pStyle w:val="Normal"/>
+              <w:jc w:val="left"/>
+              <w:pBdr>
+                <w:bottom w:val="none" w:sz="0" w:space="0" w:color="000000"/>
+                <w:top w:val="none" w:sz="0" w:space="0" w:color="000000"/>
+                <w:left w:val="none" w:sz="0" w:space="0" w:color="000000"/>
+                <w:right w:val="none" w:sz="0" w:space="0" w:color="000000"/>
+              </w:pBdr>
+              <w:spacing w:after="100" w:before="100" w:line="240"/>
+              <w:ind w:left="100" w:right="100" w:firstLine="0" w:firstLineChars="0"/>
+            </w:pPr>
+            <w:r xmlns:w="http://schemas.openxmlformats.org/wordprocessingml/2006/main" xmlns:wp="http://schemas.openxmlformats.org/drawingml/2006/wordprocessingDrawing" xmlns:r="http://schemas.openxmlformats.org/officeDocument/2006/relationships" xmlns:w14="http://schemas.microsoft.com/office/word/2010/wordml">
+              <w:rPr>
+                <w:rFonts w:ascii="Calibri" w:hAnsi="Calibri" w:eastAsia="Calibri" w:cs="Calibri"/>
+                <w:i w:val="false"/>
+                <w:b w:val="false"/>
+                <w:u w:val="none"/>
+                <w:sz w:val="18"/>
+                <w:szCs w:val="18"/>
+                <w:color w:val="000000"/>
+              </w:rPr>
+              <w:t xml:space="preserve">anti-Col1a2</w:t>
+            </w:r>
+          </w:p>
+        </w:tc>
+        <w:tc>
+          <w:tcPr>
+            <w:tcBorders>
+              <w:bottom w:val="none" w:sz="0" w:space="0" w:color="000000"/>
+              <w:top w:val="none" w:sz="0" w:space="0" w:color="000000"/>
+              <w:left w:val="none" w:sz="0" w:space="0" w:color="000000"/>
+              <w:right w:val="none" w:sz="0" w:space="0" w:color="000000"/>
+            </w:tcBorders>
+            <w:shd w:val="clear" w:color="auto" w:fill="FFFFFF"/>
+            <w:tcMar>
+              <w:top w:w="0" w:type="dxa"/>
+              <w:bottom w:w="0" w:type="dxa"/>
+              <w:left w:w="0" w:type="dxa"/>
+              <w:right w:w="0" w:type="dxa"/>
+            </w:tcMar>
+            <w:vAlign w:val="center"/>
+          </w:tcPr>
+          <w:p>
+            <w:pPr>
+              <w:pStyle w:val="Normal"/>
+              <w:jc w:val="left"/>
+              <w:pBdr>
+                <w:bottom w:val="none" w:sz="0" w:space="0" w:color="000000"/>
+                <w:top w:val="none" w:sz="0" w:space="0" w:color="000000"/>
+                <w:left w:val="none" w:sz="0" w:space="0" w:color="000000"/>
+                <w:right w:val="none" w:sz="0" w:space="0" w:color="000000"/>
+              </w:pBdr>
+              <w:spacing w:after="100" w:before="100" w:line="240"/>
+              <w:ind w:left="100" w:right="100" w:firstLine="0" w:firstLineChars="0"/>
+            </w:pPr>
+            <w:r xmlns:w="http://schemas.openxmlformats.org/wordprocessingml/2006/main" xmlns:wp="http://schemas.openxmlformats.org/drawingml/2006/wordprocessingDrawing" xmlns:r="http://schemas.openxmlformats.org/officeDocument/2006/relationships" xmlns:w14="http://schemas.microsoft.com/office/word/2010/wordml">
+              <w:rPr>
+                <w:rFonts w:ascii="Calibri" w:hAnsi="Calibri" w:eastAsia="Calibri" w:cs="Calibri"/>
+                <w:i w:val="false"/>
+                <w:b w:val="false"/>
+                <w:u w:val="none"/>
+                <w:sz w:val="18"/>
+                <w:szCs w:val="18"/>
+                <w:color w:val="000000"/>
+              </w:rPr>
+              <w:t xml:space="preserve">Proteintech</w:t>
+            </w:r>
+          </w:p>
+        </w:tc>
+        <w:tc>
+          <w:tcPr>
+            <w:tcBorders>
+              <w:bottom w:val="none" w:sz="0" w:space="0" w:color="000000"/>
+              <w:top w:val="none" w:sz="0" w:space="0" w:color="000000"/>
+              <w:left w:val="none" w:sz="0" w:space="0" w:color="000000"/>
+              <w:right w:val="none" w:sz="0" w:space="0" w:color="000000"/>
+            </w:tcBorders>
+            <w:shd w:val="clear" w:color="auto" w:fill="FFFFFF"/>
+            <w:tcMar>
+              <w:top w:w="0" w:type="dxa"/>
+              <w:bottom w:w="0" w:type="dxa"/>
+              <w:left w:w="0" w:type="dxa"/>
+              <w:right w:w="0" w:type="dxa"/>
+            </w:tcMar>
+            <w:vAlign w:val="center"/>
+          </w:tcPr>
+          <w:p>
+            <w:pPr>
+              <w:pStyle w:val="Normal"/>
+              <w:jc w:val="left"/>
+              <w:pBdr>
+                <w:bottom w:val="none" w:sz="0" w:space="0" w:color="000000"/>
+                <w:top w:val="none" w:sz="0" w:space="0" w:color="000000"/>
+                <w:left w:val="none" w:sz="0" w:space="0" w:color="000000"/>
+                <w:right w:val="none" w:sz="0" w:space="0" w:color="000000"/>
+              </w:pBdr>
+              <w:spacing w:after="100" w:before="100" w:line="240"/>
+              <w:ind w:left="100" w:right="100" w:firstLine="0" w:firstLineChars="0"/>
+            </w:pPr>
+            <w:r xmlns:w="http://schemas.openxmlformats.org/wordprocessingml/2006/main" xmlns:wp="http://schemas.openxmlformats.org/drawingml/2006/wordprocessingDrawing" xmlns:r="http://schemas.openxmlformats.org/officeDocument/2006/relationships" xmlns:w14="http://schemas.microsoft.com/office/word/2010/wordml">
+              <w:rPr>
+                <w:rFonts w:ascii="Calibri" w:hAnsi="Calibri" w:eastAsia="Calibri" w:cs="Calibri"/>
+                <w:i w:val="false"/>
+                <w:b w:val="false"/>
+                <w:u w:val="none"/>
+                <w:sz w:val="18"/>
+                <w:szCs w:val="18"/>
+                <w:color w:val="000000"/>
+              </w:rPr>
+              <w:t xml:space="preserve">14695-1-AP</w:t>
+            </w:r>
+          </w:p>
+        </w:tc>
+        <w:tc>
+          <w:tcPr>
+            <w:tcBorders>
+              <w:bottom w:val="none" w:sz="0" w:space="0" w:color="000000"/>
+              <w:top w:val="none" w:sz="0" w:space="0" w:color="000000"/>
+              <w:left w:val="none" w:sz="0" w:space="0" w:color="000000"/>
+              <w:right w:val="none" w:sz="0" w:space="0" w:color="000000"/>
+            </w:tcBorders>
+            <w:shd w:val="clear" w:color="auto" w:fill="FFFFFF"/>
+            <w:tcMar>
+              <w:top w:w="0" w:type="dxa"/>
+              <w:bottom w:w="0" w:type="dxa"/>
+              <w:left w:w="0" w:type="dxa"/>
+              <w:right w:w="0" w:type="dxa"/>
+            </w:tcMar>
+            <w:vAlign w:val="center"/>
+          </w:tcPr>
+          <w:p>
+            <w:pPr>
+              <w:pStyle w:val="Normal"/>
+              <w:jc w:val="left"/>
+              <w:pBdr>
+                <w:bottom w:val="none" w:sz="0" w:space="0" w:color="000000"/>
+                <w:top w:val="none" w:sz="0" w:space="0" w:color="000000"/>
+                <w:left w:val="none" w:sz="0" w:space="0" w:color="000000"/>
+                <w:right w:val="none" w:sz="0" w:space="0" w:color="000000"/>
+              </w:pBdr>
+              <w:spacing w:after="100" w:before="100" w:line="240"/>
+              <w:ind w:left="100" w:right="100" w:firstLine="0" w:firstLineChars="0"/>
+            </w:pPr>
+            <w:r xmlns:w="http://schemas.openxmlformats.org/wordprocessingml/2006/main" xmlns:wp="http://schemas.openxmlformats.org/drawingml/2006/wordprocessingDrawing" xmlns:r="http://schemas.openxmlformats.org/officeDocument/2006/relationships" xmlns:w14="http://schemas.microsoft.com/office/word/2010/wordml">
+              <w:rPr>
+                <w:rFonts w:ascii="Calibri" w:hAnsi="Calibri" w:eastAsia="Calibri" w:cs="Calibri"/>
+                <w:i w:val="false"/>
+                <w:b w:val="false"/>
+                <w:u w:val="none"/>
+                <w:sz w:val="18"/>
+                <w:szCs w:val="18"/>
+                <w:color w:val="000000"/>
+              </w:rPr>
+              <w:t xml:space="preserve">1:1000 WB</w:t>
+            </w:r>
+          </w:p>
+        </w:tc>
+      </w:tr>
+      <w:tr>
+        <w:trPr>
+          <w:trHeight w:val="360" w:hRule="auto"/>
+        </w:trPr>
+        body13
+        <w:tc>
+          <w:tcPr>
+            <w:tcBorders>
+              <w:bottom w:val="none" w:sz="0" w:space="0" w:color="000000"/>
+              <w:top w:val="none" w:sz="0" w:space="0" w:color="000000"/>
+              <w:left w:val="none" w:sz="0" w:space="0" w:color="000000"/>
+              <w:right w:val="none" w:sz="0" w:space="0" w:color="000000"/>
+            </w:tcBorders>
+            <w:shd w:val="clear" w:color="auto" w:fill="FFFFFF"/>
+            <w:tcMar>
+              <w:top w:w="0" w:type="dxa"/>
+              <w:bottom w:w="0" w:type="dxa"/>
+              <w:left w:w="0" w:type="dxa"/>
+              <w:right w:w="0" w:type="dxa"/>
+            </w:tcMar>
+            <w:vAlign w:val="center"/>
+          </w:tcPr>
+          <w:p>
+            <w:pPr>
+              <w:pStyle w:val="Normal"/>
+              <w:jc w:val="left"/>
+              <w:pBdr>
+                <w:bottom w:val="none" w:sz="0" w:space="0" w:color="000000"/>
+                <w:top w:val="none" w:sz="0" w:space="0" w:color="000000"/>
+                <w:left w:val="none" w:sz="0" w:space="0" w:color="000000"/>
+                <w:right w:val="none" w:sz="0" w:space="0" w:color="000000"/>
+              </w:pBdr>
+              <w:spacing w:after="100" w:before="100" w:line="240"/>
+              <w:ind w:left="100" w:right="100" w:firstLine="0" w:firstLineChars="0"/>
+            </w:pPr>
+            <w:r xmlns:w="http://schemas.openxmlformats.org/wordprocessingml/2006/main" xmlns:wp="http://schemas.openxmlformats.org/drawingml/2006/wordprocessingDrawing" xmlns:r="http://schemas.openxmlformats.org/officeDocument/2006/relationships" xmlns:w14="http://schemas.microsoft.com/office/word/2010/wordml">
+              <w:rPr>
+                <w:rFonts w:ascii="Calibri" w:hAnsi="Calibri" w:eastAsia="Calibri" w:cs="Calibri"/>
+                <w:i w:val="false"/>
+                <w:b w:val="false"/>
+                <w:u w:val="none"/>
+                <w:sz w:val="18"/>
+                <w:szCs w:val="18"/>
+                <w:color w:val="000000"/>
+              </w:rPr>
+              <w:t xml:space="preserve">antibody</w:t>
+            </w:r>
+          </w:p>
+        </w:tc>
+        <w:tc>
+          <w:tcPr>
+            <w:tcBorders>
+              <w:bottom w:val="none" w:sz="0" w:space="0" w:color="000000"/>
+              <w:top w:val="none" w:sz="0" w:space="0" w:color="000000"/>
+              <w:left w:val="none" w:sz="0" w:space="0" w:color="000000"/>
+              <w:right w:val="none" w:sz="0" w:space="0" w:color="000000"/>
+            </w:tcBorders>
+            <w:shd w:val="clear" w:color="auto" w:fill="FFFFFF"/>
+            <w:tcMar>
+              <w:top w:w="0" w:type="dxa"/>
+              <w:bottom w:w="0" w:type="dxa"/>
+              <w:left w:w="0" w:type="dxa"/>
+              <w:right w:w="0" w:type="dxa"/>
+            </w:tcMar>
+            <w:vAlign w:val="center"/>
+          </w:tcPr>
+          <w:p>
+            <w:pPr>
+              <w:pStyle w:val="Normal"/>
+              <w:jc w:val="left"/>
+              <w:pBdr>
+                <w:bottom w:val="none" w:sz="0" w:space="0" w:color="000000"/>
+                <w:top w:val="none" w:sz="0" w:space="0" w:color="000000"/>
+                <w:left w:val="none" w:sz="0" w:space="0" w:color="000000"/>
+                <w:right w:val="none" w:sz="0" w:space="0" w:color="000000"/>
+              </w:pBdr>
+              <w:spacing w:after="100" w:before="100" w:line="240"/>
+              <w:ind w:left="100" w:right="100" w:firstLine="0" w:firstLineChars="0"/>
+            </w:pPr>
+            <w:r xmlns:w="http://schemas.openxmlformats.org/wordprocessingml/2006/main" xmlns:wp="http://schemas.openxmlformats.org/drawingml/2006/wordprocessingDrawing" xmlns:r="http://schemas.openxmlformats.org/officeDocument/2006/relationships" xmlns:w14="http://schemas.microsoft.com/office/word/2010/wordml">
+              <w:rPr>
+                <w:rFonts w:ascii="Calibri" w:hAnsi="Calibri" w:eastAsia="Calibri" w:cs="Calibri"/>
+                <w:i w:val="false"/>
+                <w:b w:val="false"/>
+                <w:u w:val="none"/>
+                <w:sz w:val="18"/>
+                <w:szCs w:val="18"/>
+                <w:color w:val="000000"/>
+              </w:rPr>
+              <w:t xml:space="preserve">anti-FN1</w:t>
+            </w:r>
+          </w:p>
+        </w:tc>
+        <w:tc>
+          <w:tcPr>
+            <w:tcBorders>
+              <w:bottom w:val="none" w:sz="0" w:space="0" w:color="000000"/>
+              <w:top w:val="none" w:sz="0" w:space="0" w:color="000000"/>
+              <w:left w:val="none" w:sz="0" w:space="0" w:color="000000"/>
+              <w:right w:val="none" w:sz="0" w:space="0" w:color="000000"/>
+            </w:tcBorders>
+            <w:shd w:val="clear" w:color="auto" w:fill="FFFFFF"/>
+            <w:tcMar>
+              <w:top w:w="0" w:type="dxa"/>
+              <w:bottom w:w="0" w:type="dxa"/>
+              <w:left w:w="0" w:type="dxa"/>
+              <w:right w:w="0" w:type="dxa"/>
+            </w:tcMar>
+            <w:vAlign w:val="center"/>
+          </w:tcPr>
+          <w:p>
+            <w:pPr>
+              <w:pStyle w:val="Normal"/>
+              <w:jc w:val="left"/>
+              <w:pBdr>
+                <w:bottom w:val="none" w:sz="0" w:space="0" w:color="000000"/>
+                <w:top w:val="none" w:sz="0" w:space="0" w:color="000000"/>
+                <w:left w:val="none" w:sz="0" w:space="0" w:color="000000"/>
+                <w:right w:val="none" w:sz="0" w:space="0" w:color="000000"/>
+              </w:pBdr>
+              <w:spacing w:after="100" w:before="100" w:line="240"/>
+              <w:ind w:left="100" w:right="100" w:firstLine="0" w:firstLineChars="0"/>
+            </w:pPr>
+            <w:r xmlns:w="http://schemas.openxmlformats.org/wordprocessingml/2006/main" xmlns:wp="http://schemas.openxmlformats.org/drawingml/2006/wordprocessingDrawing" xmlns:r="http://schemas.openxmlformats.org/officeDocument/2006/relationships" xmlns:w14="http://schemas.microsoft.com/office/word/2010/wordml">
+              <w:rPr>
+                <w:rFonts w:ascii="Calibri" w:hAnsi="Calibri" w:eastAsia="Calibri" w:cs="Calibri"/>
+                <w:i w:val="false"/>
+                <w:b w:val="false"/>
+                <w:u w:val="none"/>
+                <w:sz w:val="18"/>
+                <w:szCs w:val="18"/>
+                <w:color w:val="000000"/>
+              </w:rPr>
+              <w:t xml:space="preserve">Cell Signaling</w:t>
+            </w:r>
+          </w:p>
+        </w:tc>
+        <w:tc>
+          <w:tcPr>
+            <w:tcBorders>
+              <w:bottom w:val="none" w:sz="0" w:space="0" w:color="000000"/>
+              <w:top w:val="none" w:sz="0" w:space="0" w:color="000000"/>
+              <w:left w:val="none" w:sz="0" w:space="0" w:color="000000"/>
+              <w:right w:val="none" w:sz="0" w:space="0" w:color="000000"/>
+            </w:tcBorders>
+            <w:shd w:val="clear" w:color="auto" w:fill="FFFFFF"/>
+            <w:tcMar>
+              <w:top w:w="0" w:type="dxa"/>
+              <w:bottom w:w="0" w:type="dxa"/>
+              <w:left w:w="0" w:type="dxa"/>
+              <w:right w:w="0" w:type="dxa"/>
+            </w:tcMar>
+            <w:vAlign w:val="center"/>
+          </w:tcPr>
+          <w:p>
+            <w:pPr>
+              <w:pStyle w:val="Normal"/>
+              <w:jc w:val="left"/>
+              <w:pBdr>
+                <w:bottom w:val="none" w:sz="0" w:space="0" w:color="000000"/>
+                <w:top w:val="none" w:sz="0" w:space="0" w:color="000000"/>
+                <w:left w:val="none" w:sz="0" w:space="0" w:color="000000"/>
+                <w:right w:val="none" w:sz="0" w:space="0" w:color="000000"/>
+              </w:pBdr>
+              <w:spacing w:after="100" w:before="100" w:line="240"/>
+              <w:ind w:left="100" w:right="100" w:firstLine="0" w:firstLineChars="0"/>
+            </w:pPr>
+            <w:r xmlns:w="http://schemas.openxmlformats.org/wordprocessingml/2006/main" xmlns:wp="http://schemas.openxmlformats.org/drawingml/2006/wordprocessingDrawing" xmlns:r="http://schemas.openxmlformats.org/officeDocument/2006/relationships" xmlns:w14="http://schemas.microsoft.com/office/word/2010/wordml">
+              <w:rPr>
+                <w:rFonts w:ascii="Calibri" w:hAnsi="Calibri" w:eastAsia="Calibri" w:cs="Calibri"/>
+                <w:i w:val="false"/>
+                <w:b w:val="false"/>
+                <w:u w:val="none"/>
+                <w:sz w:val="18"/>
+                <w:szCs w:val="18"/>
+                <w:color w:val="000000"/>
+              </w:rPr>
+              <w:t xml:space="preserve">26836S</w:t>
+            </w:r>
+          </w:p>
+        </w:tc>
+        <w:tc>
+          <w:tcPr>
+            <w:tcBorders>
+              <w:bottom w:val="none" w:sz="0" w:space="0" w:color="000000"/>
+              <w:top w:val="none" w:sz="0" w:space="0" w:color="000000"/>
+              <w:left w:val="none" w:sz="0" w:space="0" w:color="000000"/>
+              <w:right w:val="none" w:sz="0" w:space="0" w:color="000000"/>
+            </w:tcBorders>
+            <w:shd w:val="clear" w:color="auto" w:fill="FFFFFF"/>
+            <w:tcMar>
+              <w:top w:w="0" w:type="dxa"/>
+              <w:bottom w:w="0" w:type="dxa"/>
+              <w:left w:w="0" w:type="dxa"/>
+              <w:right w:w="0" w:type="dxa"/>
+            </w:tcMar>
+            <w:vAlign w:val="center"/>
+          </w:tcPr>
+          <w:p>
+            <w:pPr>
+              <w:pStyle w:val="Normal"/>
+              <w:jc w:val="left"/>
+              <w:pBdr>
+                <w:bottom w:val="none" w:sz="0" w:space="0" w:color="000000"/>
+                <w:top w:val="none" w:sz="0" w:space="0" w:color="000000"/>
+                <w:left w:val="none" w:sz="0" w:space="0" w:color="000000"/>
+                <w:right w:val="none" w:sz="0" w:space="0" w:color="000000"/>
+              </w:pBdr>
+              <w:spacing w:after="100" w:before="100" w:line="240"/>
+              <w:ind w:left="100" w:right="100" w:firstLine="0" w:firstLineChars="0"/>
+            </w:pPr>
+            <w:r xmlns:w="http://schemas.openxmlformats.org/wordprocessingml/2006/main" xmlns:wp="http://schemas.openxmlformats.org/drawingml/2006/wordprocessingDrawing" xmlns:r="http://schemas.openxmlformats.org/officeDocument/2006/relationships" xmlns:w14="http://schemas.microsoft.com/office/word/2010/wordml">
+              <w:rPr>
+                <w:rFonts w:ascii="Calibri" w:hAnsi="Calibri" w:eastAsia="Calibri" w:cs="Calibri"/>
+                <w:i w:val="false"/>
+                <w:b w:val="false"/>
+                <w:u w:val="none"/>
+                <w:sz w:val="18"/>
+                <w:szCs w:val="18"/>
+                <w:color w:val="000000"/>
+              </w:rPr>
+              <w:t xml:space="preserve">1:1000 WB</w:t>
+            </w:r>
+          </w:p>
+        </w:tc>
+      </w:tr>
+      <w:tr>
+        <w:trPr>
+          <w:trHeight w:val="360" w:hRule="auto"/>
+        </w:trPr>
+        body14
+        <w:tc>
+          <w:tcPr>
+            <w:tcBorders>
+              <w:bottom w:val="none" w:sz="0" w:space="0" w:color="000000"/>
+              <w:top w:val="none" w:sz="0" w:space="0" w:color="000000"/>
+              <w:left w:val="none" w:sz="0" w:space="0" w:color="000000"/>
+              <w:right w:val="none" w:sz="0" w:space="0" w:color="000000"/>
+            </w:tcBorders>
+            <w:shd w:val="clear" w:color="auto" w:fill="FFFFFF"/>
+            <w:tcMar>
+              <w:top w:w="0" w:type="dxa"/>
+              <w:bottom w:w="0" w:type="dxa"/>
+              <w:left w:w="0" w:type="dxa"/>
+              <w:right w:w="0" w:type="dxa"/>
+            </w:tcMar>
+            <w:vAlign w:val="center"/>
+          </w:tcPr>
+          <w:p>
+            <w:pPr>
+              <w:pStyle w:val="Normal"/>
+              <w:jc w:val="left"/>
+              <w:pBdr>
+                <w:bottom w:val="none" w:sz="0" w:space="0" w:color="000000"/>
+                <w:top w:val="none" w:sz="0" w:space="0" w:color="000000"/>
+                <w:left w:val="none" w:sz="0" w:space="0" w:color="000000"/>
+                <w:right w:val="none" w:sz="0" w:space="0" w:color="000000"/>
+              </w:pBdr>
+              <w:spacing w:after="100" w:before="100" w:line="240"/>
+              <w:ind w:left="100" w:right="100" w:firstLine="0" w:firstLineChars="0"/>
+            </w:pPr>
+            <w:r xmlns:w="http://schemas.openxmlformats.org/wordprocessingml/2006/main" xmlns:wp="http://schemas.openxmlformats.org/drawingml/2006/wordprocessingDrawing" xmlns:r="http://schemas.openxmlformats.org/officeDocument/2006/relationships" xmlns:w14="http://schemas.microsoft.com/office/word/2010/wordml">
+              <w:rPr>
+                <w:rFonts w:ascii="Calibri" w:hAnsi="Calibri" w:eastAsia="Calibri" w:cs="Calibri"/>
+                <w:i w:val="false"/>
+                <w:b w:val="false"/>
+                <w:u w:val="none"/>
+                <w:sz w:val="18"/>
+                <w:szCs w:val="18"/>
+                <w:color w:val="000000"/>
+              </w:rPr>
               <w:t xml:space="preserve">siRNA</w:t>
             </w:r>
           </w:p>
@@ -3904,7 +4356,7 @@
         <w:trPr>
           <w:trHeight w:val="360" w:hRule="auto"/>
         </w:trPr>
-        body13
+        body15
         <w:tc>
           <w:tcPr>
             <w:tcBorders>
@@ -4130,7 +4582,7 @@
         <w:trPr>
           <w:trHeight w:val="360" w:hRule="auto"/>
         </w:trPr>
-        body14
+        body16
         <w:tc>
           <w:tcPr>
             <w:tcBorders>
@@ -4356,7 +4808,7 @@
         <w:trPr>
           <w:trHeight w:val="360" w:hRule="auto"/>
         </w:trPr>
-        body15
+        body17
         <w:tc>
           <w:tcPr>
             <w:tcBorders>
@@ -4582,7 +5034,7 @@
         <w:trPr>
           <w:trHeight w:val="360" w:hRule="auto"/>
         </w:trPr>
-        body16
+        body18
         <w:tc>
           <w:tcPr>
             <w:tcBorders>
@@ -4808,7 +5260,7 @@
         <w:trPr>
           <w:trHeight w:val="360" w:hRule="auto"/>
         </w:trPr>
-        body17
+        body19
         <w:tc>
           <w:tcPr>
             <w:tcBorders>
@@ -7436,7 +7888,7 @@
         <w:pStyle w:val="Bibliography"/>
       </w:pPr>
       <w:r>
-        <w:t xml:space="preserve">17. C. Guillermier, P. K. Fazeli, S. Kim, M. Lun, J. P. Zuflacht, J. Milian, H. Lee, H. Francois-Saint-Cyr, F. Horreard, D. Larson, E. D. Rosen, R. T. Lee, C. P. Lechene, M. L. Steinhauser,</w:t>
+        <w:t xml:space="preserve">17. C. Guillermier, J. C. Poczatek, W. R. Taylor, M. L. Steinhauser,</w:t>
       </w:r>
       <w:r>
         <w:t xml:space="preserve"> </w:t>
@@ -7446,7 +7898,7 @@
           <w:rPr>
             <w:rStyle w:val="Hyperlink"/>
           </w:rPr>
-          <w:t xml:space="preserve">Imaging mass spectrometry demonstrates age-related decline in human adipose plasticity</w:t>
+          <w:t xml:space="preserve">Quantitative imaging of deuterated metabolic tracers in biological tissues with nanoscale secondary ion mass spectrometry</w:t>
         </w:r>
       </w:hyperlink>
       <w:r>
@@ -7460,7 +7912,7 @@
           <w:i/>
           <w:iCs/>
         </w:rPr>
-        <w:t xml:space="preserve">JCI Insight</w:t>
+        <w:t xml:space="preserve">Int J Mass Spectrom</w:t>
       </w:r>
       <w:r>
         <w:t xml:space="preserve"> </w:t>
@@ -7470,10 +7922,10 @@
           <w:b/>
           <w:bCs/>
         </w:rPr>
-        <w:t xml:space="preserve">2</w:t>
-      </w:r>
-      <w:r>
-        <w:t xml:space="preserve">, e90349 (2017).</w:t>
+        <w:t xml:space="preserve">422</w:t>
+      </w:r>
+      <w:r>
+        <w:t xml:space="preserve">, 42–50 (2017).</w:t>
       </w:r>
     </w:p>
     <w:bookmarkEnd w:id="78"/>
@@ -8401,7 +8853,7 @@
       <w:r>
         <w:drawing>
           <wp:inline>
-            <wp:extent cx="3746287" cy="2798247"/>
+            <wp:extent cx="3755462" cy="2767665"/>
             <wp:effectExtent b="0" l="0" r="0" t="0"/>
             <wp:docPr descr="Fig. S7. Mechanisms of lactate signaling. (A) Exogenous lactate (10 mM) does not ameliorate TGFβ-stimulated α-SMA expression. (B) Lactate transport inhibition does not attenuate HIF-1α stabilization 6 h after TGFβ treatment. Summary data are mean ± SEM. (N = 4 biological replicates, * adjusted p-value &lt; 0.05, black compares TGFβ v. Ctl for a given treatment, colored compares treatment v. vehicle for the indicated condition)." title="" id="100" name="Picture"/>
             <a:graphic>
@@ -8422,7 +8874,7 @@
                   <pic:spPr bwMode="auto">
                     <a:xfrm>
                       <a:off x="0" y="0"/>
-                      <a:ext cx="3746287" cy="2798247"/>
+                      <a:ext cx="3755462" cy="2767665"/>
                     </a:xfrm>
                     <a:prstGeom prst="rect">
                       <a:avLst/>

</xml_diff>